<commit_message>
Software Requirements Yordan Added BR
</commit_message>
<xml_diff>
--- a/ProjectDocumentation/SoftwareRequirements_Yordan.docx
+++ b/ProjectDocumentation/SoftwareRequirements_Yordan.docx
@@ -3698,7 +3698,7 @@
           <v:shape id="_x0000_i1025" type="#_x0000_t75" style="width:467.05pt;height:545.3pt" o:ole="">
             <v:imagedata r:id="rId8" o:title=""/>
           </v:shape>
-          <o:OLEObject Type="Embed" ProgID="Visio.Drawing.15" ShapeID="_x0000_i1025" DrawAspect="Content" ObjectID="_1485517967" r:id="rId9"/>
+          <o:OLEObject Type="Embed" ProgID="Visio.Drawing.15" ShapeID="_x0000_i1025" DrawAspect="Content" ObjectID="_1485519376" r:id="rId9"/>
         </w:object>
       </w:r>
     </w:p>
@@ -3765,12 +3765,21 @@
         </w:rPr>
         <w:t xml:space="preserve">can </w:t>
       </w:r>
+      <w:proofErr w:type="spellStart"/>
       <w:r>
         <w:rPr>
           <w:rFonts w:ascii="Times New Roman" w:hAnsi="Times New Roman" w:cs="Times New Roman"/>
           <w:sz w:val="24"/>
         </w:rPr>
-        <w:t>playa Game on a Map of his choice</w:t>
+        <w:t>playa</w:t>
+      </w:r>
+      <w:proofErr w:type="spellEnd"/>
+      <w:r>
+        <w:rPr>
+          <w:rFonts w:ascii="Times New Roman" w:hAnsi="Times New Roman" w:cs="Times New Roman"/>
+          <w:sz w:val="24"/>
+        </w:rPr>
+        <w:t xml:space="preserve"> Game on a Map of his choice</w:t>
       </w:r>
       <w:r>
         <w:rPr>
@@ -3819,7 +3828,23 @@
           <w:rFonts w:ascii="Times New Roman" w:hAnsi="Times New Roman" w:cs="Times New Roman"/>
           <w:sz w:val="24"/>
         </w:rPr>
-        <w:t xml:space="preserve">defenses: theyshoot </w:t>
+        <w:t xml:space="preserve">defenses: </w:t>
+      </w:r>
+      <w:proofErr w:type="spellStart"/>
+      <w:r>
+        <w:rPr>
+          <w:rFonts w:ascii="Times New Roman" w:hAnsi="Times New Roman" w:cs="Times New Roman"/>
+          <w:sz w:val="24"/>
+        </w:rPr>
+        <w:t>theyshoot</w:t>
+      </w:r>
+      <w:proofErr w:type="spellEnd"/>
+      <w:r>
+        <w:rPr>
+          <w:rFonts w:ascii="Times New Roman" w:hAnsi="Times New Roman" w:cs="Times New Roman"/>
+          <w:sz w:val="24"/>
+        </w:rPr>
+        <w:t xml:space="preserve"> </w:t>
       </w:r>
       <w:r>
         <w:rPr>
@@ -3907,14 +3932,30 @@
           <w:rFonts w:ascii="Times New Roman" w:hAnsi="Times New Roman" w:cs="Times New Roman"/>
           <w:sz w:val="24"/>
         </w:rPr>
-        <w:t>Player can also use Map Manager to manage Maps.</w:t>
+        <w:t xml:space="preserve">Player can also use Map Manager to manage </w:t>
+      </w:r>
+      <w:proofErr w:type="spellStart"/>
+      <w:r>
+        <w:rPr>
+          <w:rFonts w:ascii="Times New Roman" w:hAnsi="Times New Roman" w:cs="Times New Roman"/>
+          <w:sz w:val="24"/>
+        </w:rPr>
+        <w:t>Maps.</w:t>
       </w:r>
       <w:r>
         <w:rPr>
           <w:rFonts w:ascii="Times New Roman" w:hAnsi="Times New Roman" w:cs="Times New Roman"/>
           <w:sz w:val="24"/>
         </w:rPr>
-        <w:t>Player can create, edit or delete Maps</w:t>
+        <w:t>Player</w:t>
+      </w:r>
+      <w:proofErr w:type="spellEnd"/>
+      <w:r>
+        <w:rPr>
+          <w:rFonts w:ascii="Times New Roman" w:hAnsi="Times New Roman" w:cs="Times New Roman"/>
+          <w:sz w:val="24"/>
+        </w:rPr>
+        <w:t xml:space="preserve"> can create, edit or delete Maps</w:t>
       </w:r>
       <w:r>
         <w:rPr>
@@ -4024,7 +4065,7 @@
           <v:shape id="_x0000_i1026" type="#_x0000_t75" style="width:467.7pt;height:522.15pt" o:ole="">
             <v:imagedata r:id="rId10" o:title=""/>
           </v:shape>
-          <o:OLEObject Type="Embed" ProgID="Visio.Drawing.15" ShapeID="_x0000_i1026" DrawAspect="Content" ObjectID="_1485517968" r:id="rId11"/>
+          <o:OLEObject Type="Embed" ProgID="Visio.Drawing.15" ShapeID="_x0000_i1026" DrawAspect="Content" ObjectID="_1485519377" r:id="rId11"/>
         </w:object>
       </w:r>
     </w:p>
@@ -4097,13 +4138,28 @@
           <w:rFonts w:ascii="Times New Roman" w:hAnsi="Times New Roman" w:cs="Times New Roman"/>
           <w:b/>
         </w:rPr>
-        <w:t>Successful Outcomes:</w:t>
+        <w:t xml:space="preserve">Successful </w:t>
+      </w:r>
+      <w:proofErr w:type="spellStart"/>
+      <w:r>
+        <w:rPr>
+          <w:rFonts w:ascii="Times New Roman" w:hAnsi="Times New Roman" w:cs="Times New Roman"/>
+          <w:b/>
+        </w:rPr>
+        <w:t>Outcomes:</w:t>
       </w:r>
       <w:r>
         <w:rPr>
           <w:rFonts w:ascii="Times New Roman" w:hAnsi="Times New Roman" w:cs="Times New Roman"/>
         </w:rPr>
-        <w:t>Primary A</w:t>
+        <w:t>Primary</w:t>
+      </w:r>
+      <w:proofErr w:type="spellEnd"/>
+      <w:r>
+        <w:rPr>
+          <w:rFonts w:ascii="Times New Roman" w:hAnsi="Times New Roman" w:cs="Times New Roman"/>
+        </w:rPr>
+        <w:t xml:space="preserve"> A</w:t>
       </w:r>
       <w:r>
         <w:rPr>
@@ -4820,13 +4876,28 @@
           <w:rFonts w:ascii="Times New Roman" w:hAnsi="Times New Roman" w:cs="Times New Roman"/>
           <w:b/>
         </w:rPr>
-        <w:t>Successful Outcomes:</w:t>
+        <w:t xml:space="preserve">Successful </w:t>
+      </w:r>
+      <w:proofErr w:type="spellStart"/>
+      <w:r>
+        <w:rPr>
+          <w:rFonts w:ascii="Times New Roman" w:hAnsi="Times New Roman" w:cs="Times New Roman"/>
+          <w:b/>
+        </w:rPr>
+        <w:t>Outcomes:</w:t>
       </w:r>
       <w:r>
         <w:rPr>
           <w:rFonts w:ascii="Times New Roman" w:hAnsi="Times New Roman" w:cs="Times New Roman"/>
         </w:rPr>
-        <w:t>Primary Actor successfully creates new map</w:t>
+        <w:t>Primary</w:t>
+      </w:r>
+      <w:proofErr w:type="spellEnd"/>
+      <w:r>
+        <w:rPr>
+          <w:rFonts w:ascii="Times New Roman" w:hAnsi="Times New Roman" w:cs="Times New Roman"/>
+        </w:rPr>
+        <w:t xml:space="preserve"> Actor successfully creates new map</w:t>
       </w:r>
     </w:p>
     <w:tbl>
@@ -5346,13 +5417,7 @@
               <w:rPr>
                 <w:rFonts w:ascii="Times New Roman" w:hAnsi="Times New Roman" w:cs="Times New Roman"/>
               </w:rPr>
-              <w:t xml:space="preserve">Primary Actor indicates intention to </w:t>
-            </w:r>
-            <w:r>
-              <w:rPr>
-                <w:rFonts w:ascii="Times New Roman" w:hAnsi="Times New Roman" w:cs="Times New Roman"/>
-              </w:rPr>
-              <w:t>create a new map.</w:t>
+              <w:t>Primary Actor indicates intention to create a new map.</w:t>
             </w:r>
           </w:p>
         </w:tc>
@@ -5405,19 +5470,7 @@
               <w:rPr>
                 <w:rFonts w:ascii="Times New Roman" w:hAnsi="Times New Roman" w:cs="Times New Roman"/>
               </w:rPr>
-              <w:t>System prompts Primary Actor to enter a name</w:t>
-            </w:r>
-            <w:r>
-              <w:rPr>
-                <w:rFonts w:ascii="Times New Roman" w:hAnsi="Times New Roman" w:cs="Times New Roman"/>
-              </w:rPr>
-              <w:t xml:space="preserve"> for the new map, its size</w:t>
-            </w:r>
-            <w:r>
-              <w:rPr>
-                <w:rFonts w:ascii="Times New Roman" w:hAnsi="Times New Roman" w:cs="Times New Roman"/>
-              </w:rPr>
-              <w:t xml:space="preserve"> and to confirm. </w:t>
+              <w:t xml:space="preserve">System prompts Primary Actor to enter a name for the new map, its size and to confirm. </w:t>
             </w:r>
           </w:p>
         </w:tc>
@@ -5813,13 +5866,7 @@
               <w:rPr>
                 <w:rFonts w:ascii="Times New Roman" w:hAnsi="Times New Roman" w:cs="Times New Roman"/>
               </w:rPr>
-              <w:t>2</w:t>
-            </w:r>
-            <w:r>
-              <w:rPr>
-                <w:rFonts w:ascii="Times New Roman" w:hAnsi="Times New Roman" w:cs="Times New Roman"/>
-              </w:rPr>
-              <w:t>.1</w:t>
+              <w:t>2.1</w:t>
             </w:r>
           </w:p>
         </w:tc>
@@ -5837,13 +5884,7 @@
               <w:rPr>
                 <w:rFonts w:ascii="Times New Roman" w:hAnsi="Times New Roman" w:cs="Times New Roman"/>
               </w:rPr>
-              <w:t xml:space="preserve">The </w:t>
-            </w:r>
-            <w:r>
-              <w:rPr>
-                <w:rFonts w:ascii="Times New Roman" w:hAnsi="Times New Roman" w:cs="Times New Roman"/>
-              </w:rPr>
-              <w:t>map properties chosen are invalid.</w:t>
+              <w:t>The map properties chosen are invalid.</w:t>
             </w:r>
           </w:p>
         </w:tc>
@@ -5878,13 +5919,7 @@
               <w:rPr>
                 <w:rFonts w:ascii="Times New Roman" w:hAnsi="Times New Roman" w:cs="Times New Roman"/>
               </w:rPr>
-              <w:t>2</w:t>
-            </w:r>
-            <w:r>
-              <w:rPr>
-                <w:rFonts w:ascii="Times New Roman" w:hAnsi="Times New Roman" w:cs="Times New Roman"/>
-              </w:rPr>
-              <w:t>.2</w:t>
+              <w:t>2.2</w:t>
             </w:r>
           </w:p>
         </w:tc>
@@ -5957,21 +5992,7 @@
                 <w:rFonts w:ascii="Times New Roman" w:hAnsi="Times New Roman" w:cs="Times New Roman"/>
                 <w:i/>
               </w:rPr>
-              <w:t xml:space="preserve">Use case resumes at Main Success Scenario step </w:t>
-            </w:r>
-            <w:r>
-              <w:rPr>
-                <w:rFonts w:ascii="Times New Roman" w:hAnsi="Times New Roman" w:cs="Times New Roman"/>
-                <w:i/>
-              </w:rPr>
-              <w:t>2</w:t>
-            </w:r>
-            <w:r>
-              <w:rPr>
-                <w:rFonts w:ascii="Times New Roman" w:hAnsi="Times New Roman" w:cs="Times New Roman"/>
-                <w:i/>
-              </w:rPr>
-              <w:t>.</w:t>
+              <w:t>Use case resumes at Main Success Scenario step 2.</w:t>
             </w:r>
           </w:p>
         </w:tc>
@@ -6114,13 +6135,66 @@
               <w:rPr>
                 <w:rFonts w:ascii="Times New Roman" w:hAnsi="Times New Roman" w:cs="Times New Roman"/>
               </w:rPr>
+              <w:t>3.1</w:t>
+            </w:r>
+          </w:p>
+        </w:tc>
+        <w:tc>
+          <w:tcPr>
+            <w:tcW w:w="5244" w:type="dxa"/>
+          </w:tcPr>
+          <w:p>
+            <w:pPr>
+              <w:rPr>
+                <w:rFonts w:ascii="Times New Roman" w:hAnsi="Times New Roman" w:cs="Times New Roman"/>
+              </w:rPr>
+            </w:pPr>
+            <w:r>
+              <w:rPr>
+                <w:rFonts w:ascii="Times New Roman" w:hAnsi="Times New Roman" w:cs="Times New Roman"/>
+              </w:rPr>
+              <w:t>The location for the map element chosen by the player is not valid.</w:t>
+            </w:r>
+          </w:p>
+        </w:tc>
+        <w:tc>
+          <w:tcPr>
+            <w:tcW w:w="3127" w:type="dxa"/>
+          </w:tcPr>
+          <w:p>
+            <w:pPr>
+              <w:rPr>
+                <w:rFonts w:ascii="Times New Roman" w:hAnsi="Times New Roman" w:cs="Times New Roman"/>
+              </w:rPr>
+            </w:pPr>
+          </w:p>
+        </w:tc>
+      </w:tr>
+      <w:tr>
+        <w:trPr>
+          <w:trHeight w:val="453"/>
+        </w:trPr>
+        <w:tc>
+          <w:tcPr>
+            <w:tcW w:w="988" w:type="dxa"/>
+          </w:tcPr>
+          <w:p>
+            <w:pPr>
+              <w:rPr>
+                <w:rFonts w:ascii="Times New Roman" w:hAnsi="Times New Roman" w:cs="Times New Roman"/>
+              </w:rPr>
+            </w:pPr>
+            <w:r>
+              <w:rPr>
+                <w:rFonts w:ascii="Times New Roman" w:hAnsi="Times New Roman" w:cs="Times New Roman"/>
+              </w:rPr>
               <w:t>3</w:t>
             </w:r>
             <w:r>
               <w:rPr>
                 <w:rFonts w:ascii="Times New Roman" w:hAnsi="Times New Roman" w:cs="Times New Roman"/>
               </w:rPr>
-              <w:t>.1</w:t>
+              <w:t>.2</w:t>
             </w:r>
           </w:p>
         </w:tc>
@@ -6138,7 +6212,7 @@
               <w:rPr>
                 <w:rFonts w:ascii="Times New Roman" w:hAnsi="Times New Roman" w:cs="Times New Roman"/>
               </w:rPr>
-              <w:t>The location for the map element chosen by the player is not valid.</w:t>
+              <w:t>System informs Primary Actor of the error and prompts re-try.</w:t>
             </w:r>
           </w:p>
         </w:tc>
@@ -6179,7 +6253,7 @@
               <w:rPr>
                 <w:rFonts w:ascii="Times New Roman" w:hAnsi="Times New Roman" w:cs="Times New Roman"/>
               </w:rPr>
-              <w:t>.2</w:t>
+              <w:t>.3</w:t>
             </w:r>
           </w:p>
         </w:tc>
@@ -6191,65 +6265,6 @@
             <w:pPr>
               <w:rPr>
                 <w:rFonts w:ascii="Times New Roman" w:hAnsi="Times New Roman" w:cs="Times New Roman"/>
-              </w:rPr>
-            </w:pPr>
-            <w:r>
-              <w:rPr>
-                <w:rFonts w:ascii="Times New Roman" w:hAnsi="Times New Roman" w:cs="Times New Roman"/>
-              </w:rPr>
-              <w:t>System informs Primary Actor of the error and prompts re-try.</w:t>
-            </w:r>
-          </w:p>
-        </w:tc>
-        <w:tc>
-          <w:tcPr>
-            <w:tcW w:w="3127" w:type="dxa"/>
-          </w:tcPr>
-          <w:p>
-            <w:pPr>
-              <w:rPr>
-                <w:rFonts w:ascii="Times New Roman" w:hAnsi="Times New Roman" w:cs="Times New Roman"/>
-              </w:rPr>
-            </w:pPr>
-          </w:p>
-        </w:tc>
-      </w:tr>
-      <w:tr>
-        <w:trPr>
-          <w:trHeight w:val="453"/>
-        </w:trPr>
-        <w:tc>
-          <w:tcPr>
-            <w:tcW w:w="988" w:type="dxa"/>
-          </w:tcPr>
-          <w:p>
-            <w:pPr>
-              <w:rPr>
-                <w:rFonts w:ascii="Times New Roman" w:hAnsi="Times New Roman" w:cs="Times New Roman"/>
-              </w:rPr>
-            </w:pPr>
-            <w:r>
-              <w:rPr>
-                <w:rFonts w:ascii="Times New Roman" w:hAnsi="Times New Roman" w:cs="Times New Roman"/>
-              </w:rPr>
-              <w:t>3</w:t>
-            </w:r>
-            <w:r>
-              <w:rPr>
-                <w:rFonts w:ascii="Times New Roman" w:hAnsi="Times New Roman" w:cs="Times New Roman"/>
-              </w:rPr>
-              <w:t>.3</w:t>
-            </w:r>
-          </w:p>
-        </w:tc>
-        <w:tc>
-          <w:tcPr>
-            <w:tcW w:w="5244" w:type="dxa"/>
-          </w:tcPr>
-          <w:p>
-            <w:pPr>
-              <w:rPr>
-                <w:rFonts w:ascii="Times New Roman" w:hAnsi="Times New Roman" w:cs="Times New Roman"/>
                 <w:i/>
               </w:rPr>
             </w:pPr>
@@ -6258,21 +6273,7 @@
                 <w:rFonts w:ascii="Times New Roman" w:hAnsi="Times New Roman" w:cs="Times New Roman"/>
                 <w:i/>
               </w:rPr>
-              <w:t xml:space="preserve">Use case resumes at Main Success Scenario step </w:t>
-            </w:r>
-            <w:r>
-              <w:rPr>
-                <w:rFonts w:ascii="Times New Roman" w:hAnsi="Times New Roman" w:cs="Times New Roman"/>
-                <w:i/>
-              </w:rPr>
-              <w:t>3</w:t>
-            </w:r>
-            <w:r>
-              <w:rPr>
-                <w:rFonts w:ascii="Times New Roman" w:hAnsi="Times New Roman" w:cs="Times New Roman"/>
-                <w:i/>
-              </w:rPr>
-              <w:t>.</w:t>
+              <w:t>Use case resumes at Main Success Scenario step 3.</w:t>
             </w:r>
           </w:p>
         </w:tc>
@@ -7061,13 +7062,28 @@
           <w:rFonts w:ascii="Times New Roman" w:hAnsi="Times New Roman" w:cs="Times New Roman"/>
           <w:b/>
         </w:rPr>
-        <w:t>Successful Outcomes:</w:t>
+        <w:t xml:space="preserve">Successful </w:t>
+      </w:r>
+      <w:proofErr w:type="spellStart"/>
+      <w:r>
+        <w:rPr>
+          <w:rFonts w:ascii="Times New Roman" w:hAnsi="Times New Roman" w:cs="Times New Roman"/>
+          <w:b/>
+        </w:rPr>
+        <w:t>Outcomes:</w:t>
       </w:r>
       <w:r>
         <w:rPr>
           <w:rFonts w:ascii="Times New Roman" w:hAnsi="Times New Roman" w:cs="Times New Roman"/>
         </w:rPr>
-        <w:t>Primary Actor successfully edits parameters of a map</w:t>
+        <w:t>Primary</w:t>
+      </w:r>
+      <w:proofErr w:type="spellEnd"/>
+      <w:r>
+        <w:rPr>
+          <w:rFonts w:ascii="Times New Roman" w:hAnsi="Times New Roman" w:cs="Times New Roman"/>
+        </w:rPr>
+        <w:t xml:space="preserve"> Actor successfully edits parameters of a map</w:t>
       </w:r>
     </w:p>
     <w:tbl>
@@ -7580,13 +7596,7 @@
               <w:rPr>
                 <w:rFonts w:ascii="Times New Roman" w:hAnsi="Times New Roman" w:cs="Times New Roman"/>
               </w:rPr>
-              <w:t xml:space="preserve">Primary Actor indicates intention to </w:t>
-            </w:r>
-            <w:r>
-              <w:rPr>
-                <w:rFonts w:ascii="Times New Roman" w:hAnsi="Times New Roman" w:cs="Times New Roman"/>
-              </w:rPr>
-              <w:t>edit an existing map.</w:t>
+              <w:t>Primary Actor indicates intention to edit an existing map.</w:t>
             </w:r>
           </w:p>
         </w:tc>
@@ -7996,13 +8006,66 @@
               <w:rPr>
                 <w:rFonts w:ascii="Times New Roman" w:hAnsi="Times New Roman" w:cs="Times New Roman"/>
               </w:rPr>
+              <w:t>3.1</w:t>
+            </w:r>
+          </w:p>
+        </w:tc>
+        <w:tc>
+          <w:tcPr>
+            <w:tcW w:w="5244" w:type="dxa"/>
+          </w:tcPr>
+          <w:p>
+            <w:pPr>
+              <w:rPr>
+                <w:rFonts w:ascii="Times New Roman" w:hAnsi="Times New Roman" w:cs="Times New Roman"/>
+              </w:rPr>
+            </w:pPr>
+            <w:r>
+              <w:rPr>
+                <w:rFonts w:ascii="Times New Roman" w:hAnsi="Times New Roman" w:cs="Times New Roman"/>
+              </w:rPr>
+              <w:t>The location for the map element chosen by the player is not valid.</w:t>
+            </w:r>
+          </w:p>
+        </w:tc>
+        <w:tc>
+          <w:tcPr>
+            <w:tcW w:w="3127" w:type="dxa"/>
+          </w:tcPr>
+          <w:p>
+            <w:pPr>
+              <w:rPr>
+                <w:rFonts w:ascii="Times New Roman" w:hAnsi="Times New Roman" w:cs="Times New Roman"/>
+              </w:rPr>
+            </w:pPr>
+          </w:p>
+        </w:tc>
+      </w:tr>
+      <w:tr>
+        <w:trPr>
+          <w:trHeight w:val="453"/>
+        </w:trPr>
+        <w:tc>
+          <w:tcPr>
+            <w:tcW w:w="988" w:type="dxa"/>
+          </w:tcPr>
+          <w:p>
+            <w:pPr>
+              <w:rPr>
+                <w:rFonts w:ascii="Times New Roman" w:hAnsi="Times New Roman" w:cs="Times New Roman"/>
+              </w:rPr>
+            </w:pPr>
+            <w:r>
+              <w:rPr>
+                <w:rFonts w:ascii="Times New Roman" w:hAnsi="Times New Roman" w:cs="Times New Roman"/>
+              </w:rPr>
               <w:t>3</w:t>
             </w:r>
             <w:r>
               <w:rPr>
                 <w:rFonts w:ascii="Times New Roman" w:hAnsi="Times New Roman" w:cs="Times New Roman"/>
               </w:rPr>
-              <w:t>.1</w:t>
+              <w:t>.2</w:t>
             </w:r>
           </w:p>
         </w:tc>
@@ -8020,7 +8083,7 @@
               <w:rPr>
                 <w:rFonts w:ascii="Times New Roman" w:hAnsi="Times New Roman" w:cs="Times New Roman"/>
               </w:rPr>
-              <w:t>The location for the map element chosen by the player is not valid.</w:t>
+              <w:t>System informs Primary Actor of the error and prompts re-try.</w:t>
             </w:r>
           </w:p>
         </w:tc>
@@ -8061,7 +8124,7 @@
               <w:rPr>
                 <w:rFonts w:ascii="Times New Roman" w:hAnsi="Times New Roman" w:cs="Times New Roman"/>
               </w:rPr>
-              <w:t>.2</w:t>
+              <w:t>.3</w:t>
             </w:r>
           </w:p>
         </w:tc>
@@ -8073,65 +8136,6 @@
             <w:pPr>
               <w:rPr>
                 <w:rFonts w:ascii="Times New Roman" w:hAnsi="Times New Roman" w:cs="Times New Roman"/>
-              </w:rPr>
-            </w:pPr>
-            <w:r>
-              <w:rPr>
-                <w:rFonts w:ascii="Times New Roman" w:hAnsi="Times New Roman" w:cs="Times New Roman"/>
-              </w:rPr>
-              <w:t>System informs Primary Actor of the error and prompts re-try.</w:t>
-            </w:r>
-          </w:p>
-        </w:tc>
-        <w:tc>
-          <w:tcPr>
-            <w:tcW w:w="3127" w:type="dxa"/>
-          </w:tcPr>
-          <w:p>
-            <w:pPr>
-              <w:rPr>
-                <w:rFonts w:ascii="Times New Roman" w:hAnsi="Times New Roman" w:cs="Times New Roman"/>
-              </w:rPr>
-            </w:pPr>
-          </w:p>
-        </w:tc>
-      </w:tr>
-      <w:tr>
-        <w:trPr>
-          <w:trHeight w:val="453"/>
-        </w:trPr>
-        <w:tc>
-          <w:tcPr>
-            <w:tcW w:w="988" w:type="dxa"/>
-          </w:tcPr>
-          <w:p>
-            <w:pPr>
-              <w:rPr>
-                <w:rFonts w:ascii="Times New Roman" w:hAnsi="Times New Roman" w:cs="Times New Roman"/>
-              </w:rPr>
-            </w:pPr>
-            <w:r>
-              <w:rPr>
-                <w:rFonts w:ascii="Times New Roman" w:hAnsi="Times New Roman" w:cs="Times New Roman"/>
-              </w:rPr>
-              <w:t>3</w:t>
-            </w:r>
-            <w:r>
-              <w:rPr>
-                <w:rFonts w:ascii="Times New Roman" w:hAnsi="Times New Roman" w:cs="Times New Roman"/>
-              </w:rPr>
-              <w:t>.3</w:t>
-            </w:r>
-          </w:p>
-        </w:tc>
-        <w:tc>
-          <w:tcPr>
-            <w:tcW w:w="5244" w:type="dxa"/>
-          </w:tcPr>
-          <w:p>
-            <w:pPr>
-              <w:rPr>
-                <w:rFonts w:ascii="Times New Roman" w:hAnsi="Times New Roman" w:cs="Times New Roman"/>
                 <w:i/>
               </w:rPr>
             </w:pPr>
@@ -8140,21 +8144,7 @@
                 <w:rFonts w:ascii="Times New Roman" w:hAnsi="Times New Roman" w:cs="Times New Roman"/>
                 <w:i/>
               </w:rPr>
-              <w:t xml:space="preserve">Use case resumes at Main Success Scenario step </w:t>
-            </w:r>
-            <w:r>
-              <w:rPr>
-                <w:rFonts w:ascii="Times New Roman" w:hAnsi="Times New Roman" w:cs="Times New Roman"/>
-                <w:i/>
-              </w:rPr>
-              <w:t>3</w:t>
-            </w:r>
-            <w:r>
-              <w:rPr>
-                <w:rFonts w:ascii="Times New Roman" w:hAnsi="Times New Roman" w:cs="Times New Roman"/>
-                <w:i/>
-              </w:rPr>
-              <w:t>.</w:t>
+              <w:t>Use case resumes at Main Success Scenario step 3.</w:t>
             </w:r>
           </w:p>
         </w:tc>
@@ -8295,13 +8285,7 @@
               <w:rPr>
                 <w:rFonts w:ascii="Times New Roman" w:hAnsi="Times New Roman" w:cs="Times New Roman"/>
               </w:rPr>
-              <w:t>4a</w:t>
-            </w:r>
-            <w:r>
-              <w:rPr>
-                <w:rFonts w:ascii="Times New Roman" w:hAnsi="Times New Roman" w:cs="Times New Roman"/>
-              </w:rPr>
-              <w:t>.1</w:t>
+              <w:t>4a.1</w:t>
             </w:r>
           </w:p>
         </w:tc>
@@ -8354,13 +8338,7 @@
               <w:rPr>
                 <w:rFonts w:ascii="Times New Roman" w:hAnsi="Times New Roman" w:cs="Times New Roman"/>
               </w:rPr>
-              <w:t>4a</w:t>
-            </w:r>
-            <w:r>
-              <w:rPr>
-                <w:rFonts w:ascii="Times New Roman" w:hAnsi="Times New Roman" w:cs="Times New Roman"/>
-              </w:rPr>
-              <w:t>.2</w:t>
+              <w:t>4a.2</w:t>
             </w:r>
           </w:p>
         </w:tc>
@@ -8478,13 +8456,7 @@
               <w:rPr>
                 <w:rFonts w:ascii="Times New Roman" w:hAnsi="Times New Roman" w:cs="Times New Roman"/>
               </w:rPr>
-              <w:t>4a</w:t>
-            </w:r>
-            <w:r>
-              <w:rPr>
-                <w:rFonts w:ascii="Times New Roman" w:hAnsi="Times New Roman" w:cs="Times New Roman"/>
-              </w:rPr>
-              <w:t>.</w:t>
+              <w:t>4a.</w:t>
             </w:r>
             <w:r>
               <w:rPr>
@@ -8510,21 +8482,7 @@
                 <w:rFonts w:ascii="Times New Roman" w:hAnsi="Times New Roman" w:cs="Times New Roman"/>
                 <w:i/>
               </w:rPr>
-              <w:t xml:space="preserve">Use case resumes at Main Success Scenario step </w:t>
-            </w:r>
-            <w:r>
-              <w:rPr>
-                <w:rFonts w:ascii="Times New Roman" w:hAnsi="Times New Roman" w:cs="Times New Roman"/>
-                <w:i/>
-              </w:rPr>
-              <w:t>3</w:t>
-            </w:r>
-            <w:r>
-              <w:rPr>
-                <w:rFonts w:ascii="Times New Roman" w:hAnsi="Times New Roman" w:cs="Times New Roman"/>
-                <w:i/>
-              </w:rPr>
-              <w:t>.</w:t>
+              <w:t>Use case resumes at Main Success Scenario step 3.</w:t>
             </w:r>
           </w:p>
         </w:tc>
@@ -8658,13 +8616,7 @@
               <w:rPr>
                 <w:rFonts w:ascii="Times New Roman" w:hAnsi="Times New Roman" w:cs="Times New Roman"/>
               </w:rPr>
-              <w:t>4b</w:t>
-            </w:r>
-            <w:r>
-              <w:rPr>
-                <w:rFonts w:ascii="Times New Roman" w:hAnsi="Times New Roman" w:cs="Times New Roman"/>
-              </w:rPr>
-              <w:t>.1</w:t>
+              <w:t>4b.1</w:t>
             </w:r>
           </w:p>
         </w:tc>
@@ -8776,13 +8728,7 @@
               <w:rPr>
                 <w:rFonts w:ascii="Times New Roman" w:hAnsi="Times New Roman" w:cs="Times New Roman"/>
               </w:rPr>
-              <w:t>4b</w:t>
-            </w:r>
-            <w:r>
-              <w:rPr>
-                <w:rFonts w:ascii="Times New Roman" w:hAnsi="Times New Roman" w:cs="Times New Roman"/>
-              </w:rPr>
-              <w:t>.</w:t>
+              <w:t>4b.</w:t>
             </w:r>
             <w:r>
               <w:rPr>
@@ -8841,13 +8787,7 @@
               <w:rPr>
                 <w:rFonts w:ascii="Times New Roman" w:hAnsi="Times New Roman" w:cs="Times New Roman"/>
               </w:rPr>
-              <w:t>4b</w:t>
-            </w:r>
-            <w:r>
-              <w:rPr>
-                <w:rFonts w:ascii="Times New Roman" w:hAnsi="Times New Roman" w:cs="Times New Roman"/>
-              </w:rPr>
-              <w:t>.</w:t>
+              <w:t>4b.</w:t>
             </w:r>
             <w:r>
               <w:rPr>
@@ -9474,13 +9414,7 @@
               <w:rPr>
                 <w:rFonts w:ascii="Times New Roman" w:hAnsi="Times New Roman" w:cs="Times New Roman"/>
               </w:rPr>
-              <w:t xml:space="preserve">Primary Actor indicates intention to </w:t>
-            </w:r>
-            <w:r>
-              <w:rPr>
-                <w:rFonts w:ascii="Times New Roman" w:hAnsi="Times New Roman" w:cs="Times New Roman"/>
-              </w:rPr>
-              <w:t>edit the scenery of an existing map.</w:t>
+              <w:t>Primary Actor indicates intention to edit the scenery of an existing map.</w:t>
             </w:r>
           </w:p>
         </w:tc>
@@ -9880,13 +9814,7 @@
               <w:rPr>
                 <w:rFonts w:ascii="Times New Roman" w:hAnsi="Times New Roman" w:cs="Times New Roman"/>
               </w:rPr>
-              <w:t>3</w:t>
-            </w:r>
-            <w:r>
-              <w:rPr>
-                <w:rFonts w:ascii="Times New Roman" w:hAnsi="Times New Roman" w:cs="Times New Roman"/>
-              </w:rPr>
-              <w:t>.1</w:t>
+              <w:t>3.1</w:t>
             </w:r>
           </w:p>
         </w:tc>
@@ -9951,13 +9879,7 @@
               <w:rPr>
                 <w:rFonts w:ascii="Times New Roman" w:hAnsi="Times New Roman" w:cs="Times New Roman"/>
               </w:rPr>
-              <w:t>3</w:t>
-            </w:r>
-            <w:r>
-              <w:rPr>
-                <w:rFonts w:ascii="Times New Roman" w:hAnsi="Times New Roman" w:cs="Times New Roman"/>
-              </w:rPr>
-              <w:t>.2</w:t>
+              <w:t>3.2</w:t>
             </w:r>
           </w:p>
         </w:tc>
@@ -10010,13 +9932,7 @@
               <w:rPr>
                 <w:rFonts w:ascii="Times New Roman" w:hAnsi="Times New Roman" w:cs="Times New Roman"/>
               </w:rPr>
-              <w:t>3</w:t>
-            </w:r>
-            <w:r>
-              <w:rPr>
-                <w:rFonts w:ascii="Times New Roman" w:hAnsi="Times New Roman" w:cs="Times New Roman"/>
-              </w:rPr>
-              <w:t>.3</w:t>
+              <w:t>3.3</w:t>
             </w:r>
           </w:p>
         </w:tc>
@@ -10036,21 +9952,7 @@
                 <w:rFonts w:ascii="Times New Roman" w:hAnsi="Times New Roman" w:cs="Times New Roman"/>
                 <w:i/>
               </w:rPr>
-              <w:t xml:space="preserve">Use case resumes at Main Success Scenario step </w:t>
-            </w:r>
-            <w:r>
-              <w:rPr>
-                <w:rFonts w:ascii="Times New Roman" w:hAnsi="Times New Roman" w:cs="Times New Roman"/>
-                <w:i/>
-              </w:rPr>
-              <w:t>3</w:t>
-            </w:r>
-            <w:r>
-              <w:rPr>
-                <w:rFonts w:ascii="Times New Roman" w:hAnsi="Times New Roman" w:cs="Times New Roman"/>
-                <w:i/>
-              </w:rPr>
-              <w:t>.</w:t>
+              <w:t>Use case resumes at Main Success Scenario step 3.</w:t>
             </w:r>
           </w:p>
         </w:tc>
@@ -10191,13 +10093,7 @@
               <w:rPr>
                 <w:rFonts w:ascii="Times New Roman" w:hAnsi="Times New Roman" w:cs="Times New Roman"/>
               </w:rPr>
-              <w:t>4a</w:t>
-            </w:r>
-            <w:r>
-              <w:rPr>
-                <w:rFonts w:ascii="Times New Roman" w:hAnsi="Times New Roman" w:cs="Times New Roman"/>
-              </w:rPr>
-              <w:t>.1</w:t>
+              <w:t>4a.1</w:t>
             </w:r>
           </w:p>
         </w:tc>
@@ -10250,13 +10146,7 @@
               <w:rPr>
                 <w:rFonts w:ascii="Times New Roman" w:hAnsi="Times New Roman" w:cs="Times New Roman"/>
               </w:rPr>
-              <w:t>4a</w:t>
-            </w:r>
-            <w:r>
-              <w:rPr>
-                <w:rFonts w:ascii="Times New Roman" w:hAnsi="Times New Roman" w:cs="Times New Roman"/>
-              </w:rPr>
-              <w:t>.2</w:t>
+              <w:t>4a.2</w:t>
             </w:r>
           </w:p>
         </w:tc>
@@ -10374,13 +10264,7 @@
               <w:rPr>
                 <w:rFonts w:ascii="Times New Roman" w:hAnsi="Times New Roman" w:cs="Times New Roman"/>
               </w:rPr>
-              <w:t>4a</w:t>
-            </w:r>
-            <w:r>
-              <w:rPr>
-                <w:rFonts w:ascii="Times New Roman" w:hAnsi="Times New Roman" w:cs="Times New Roman"/>
-              </w:rPr>
-              <w:t>.</w:t>
+              <w:t>4a.</w:t>
             </w:r>
             <w:r>
               <w:rPr>
@@ -10406,21 +10290,7 @@
                 <w:rFonts w:ascii="Times New Roman" w:hAnsi="Times New Roman" w:cs="Times New Roman"/>
                 <w:i/>
               </w:rPr>
-              <w:t xml:space="preserve">Use case resumes at Main Success Scenario step </w:t>
-            </w:r>
-            <w:r>
-              <w:rPr>
-                <w:rFonts w:ascii="Times New Roman" w:hAnsi="Times New Roman" w:cs="Times New Roman"/>
-                <w:i/>
-              </w:rPr>
-              <w:t>3</w:t>
-            </w:r>
-            <w:r>
-              <w:rPr>
-                <w:rFonts w:ascii="Times New Roman" w:hAnsi="Times New Roman" w:cs="Times New Roman"/>
-                <w:i/>
-              </w:rPr>
-              <w:t>.</w:t>
+              <w:t>Use case resumes at Main Success Scenario step 3.</w:t>
             </w:r>
           </w:p>
         </w:tc>
@@ -10554,13 +10424,7 @@
               <w:rPr>
                 <w:rFonts w:ascii="Times New Roman" w:hAnsi="Times New Roman" w:cs="Times New Roman"/>
               </w:rPr>
-              <w:t>4b</w:t>
-            </w:r>
-            <w:r>
-              <w:rPr>
-                <w:rFonts w:ascii="Times New Roman" w:hAnsi="Times New Roman" w:cs="Times New Roman"/>
-              </w:rPr>
-              <w:t>.1</w:t>
+              <w:t>4b.1</w:t>
             </w:r>
           </w:p>
         </w:tc>
@@ -10672,13 +10536,7 @@
               <w:rPr>
                 <w:rFonts w:ascii="Times New Roman" w:hAnsi="Times New Roman" w:cs="Times New Roman"/>
               </w:rPr>
-              <w:t>4b</w:t>
-            </w:r>
-            <w:r>
-              <w:rPr>
-                <w:rFonts w:ascii="Times New Roman" w:hAnsi="Times New Roman" w:cs="Times New Roman"/>
-              </w:rPr>
-              <w:t>.</w:t>
+              <w:t>4b.</w:t>
             </w:r>
             <w:r>
               <w:rPr>
@@ -10737,13 +10595,7 @@
               <w:rPr>
                 <w:rFonts w:ascii="Times New Roman" w:hAnsi="Times New Roman" w:cs="Times New Roman"/>
               </w:rPr>
-              <w:t>4b</w:t>
-            </w:r>
-            <w:r>
-              <w:rPr>
-                <w:rFonts w:ascii="Times New Roman" w:hAnsi="Times New Roman" w:cs="Times New Roman"/>
-              </w:rPr>
-              <w:t>.</w:t>
+              <w:t>4b.</w:t>
             </w:r>
             <w:r>
               <w:rPr>
@@ -10887,13 +10739,28 @@
           <w:rFonts w:ascii="Times New Roman" w:hAnsi="Times New Roman" w:cs="Times New Roman"/>
           <w:b/>
         </w:rPr>
-        <w:t>Successful Outcomes:</w:t>
+        <w:t xml:space="preserve">Successful </w:t>
+      </w:r>
+      <w:proofErr w:type="spellStart"/>
+      <w:r>
+        <w:rPr>
+          <w:rFonts w:ascii="Times New Roman" w:hAnsi="Times New Roman" w:cs="Times New Roman"/>
+          <w:b/>
+        </w:rPr>
+        <w:t>Outcomes:</w:t>
       </w:r>
       <w:r>
         <w:rPr>
           <w:rFonts w:ascii="Times New Roman" w:hAnsi="Times New Roman" w:cs="Times New Roman"/>
         </w:rPr>
-        <w:t>Primary Actor edits parameters of path</w:t>
+        <w:t>Primary</w:t>
+      </w:r>
+      <w:proofErr w:type="spellEnd"/>
+      <w:r>
+        <w:rPr>
+          <w:rFonts w:ascii="Times New Roman" w:hAnsi="Times New Roman" w:cs="Times New Roman"/>
+        </w:rPr>
+        <w:t xml:space="preserve"> Actor edits parameters of path</w:t>
       </w:r>
     </w:p>
     <w:tbl>
@@ -11370,13 +11237,7 @@
               <w:rPr>
                 <w:rFonts w:ascii="Times New Roman" w:hAnsi="Times New Roman" w:cs="Times New Roman"/>
               </w:rPr>
-              <w:t xml:space="preserve">Primary Actor indicates intention to </w:t>
-            </w:r>
-            <w:r>
-              <w:rPr>
-                <w:rFonts w:ascii="Times New Roman" w:hAnsi="Times New Roman" w:cs="Times New Roman"/>
-              </w:rPr>
-              <w:t>edit the path of an existing map.</w:t>
+              <w:t>Primary Actor indicates intention to edit the path of an existing map.</w:t>
             </w:r>
           </w:p>
         </w:tc>
@@ -11800,13 +11661,7 @@
               <w:rPr>
                 <w:rFonts w:ascii="Times New Roman" w:hAnsi="Times New Roman" w:cs="Times New Roman"/>
               </w:rPr>
-              <w:t>3</w:t>
-            </w:r>
-            <w:r>
-              <w:rPr>
-                <w:rFonts w:ascii="Times New Roman" w:hAnsi="Times New Roman" w:cs="Times New Roman"/>
-              </w:rPr>
-              <w:t>.1</w:t>
+              <w:t>3.1</w:t>
             </w:r>
           </w:p>
         </w:tc>
@@ -11859,13 +11714,7 @@
               <w:rPr>
                 <w:rFonts w:ascii="Times New Roman" w:hAnsi="Times New Roman" w:cs="Times New Roman"/>
               </w:rPr>
-              <w:t>3</w:t>
-            </w:r>
-            <w:r>
-              <w:rPr>
-                <w:rFonts w:ascii="Times New Roman" w:hAnsi="Times New Roman" w:cs="Times New Roman"/>
-              </w:rPr>
-              <w:t>.2</w:t>
+              <w:t>3.2</w:t>
             </w:r>
           </w:p>
         </w:tc>
@@ -11918,13 +11767,7 @@
               <w:rPr>
                 <w:rFonts w:ascii="Times New Roman" w:hAnsi="Times New Roman" w:cs="Times New Roman"/>
               </w:rPr>
-              <w:t>3</w:t>
-            </w:r>
-            <w:r>
-              <w:rPr>
-                <w:rFonts w:ascii="Times New Roman" w:hAnsi="Times New Roman" w:cs="Times New Roman"/>
-              </w:rPr>
-              <w:t>.3</w:t>
+              <w:t>3.3</w:t>
             </w:r>
           </w:p>
         </w:tc>
@@ -11944,21 +11787,7 @@
                 <w:rFonts w:ascii="Times New Roman" w:hAnsi="Times New Roman" w:cs="Times New Roman"/>
                 <w:i/>
               </w:rPr>
-              <w:t xml:space="preserve">Use case resumes at Main Success Scenario step </w:t>
-            </w:r>
-            <w:r>
-              <w:rPr>
-                <w:rFonts w:ascii="Times New Roman" w:hAnsi="Times New Roman" w:cs="Times New Roman"/>
-                <w:i/>
-              </w:rPr>
-              <w:t>3</w:t>
-            </w:r>
-            <w:r>
-              <w:rPr>
-                <w:rFonts w:ascii="Times New Roman" w:hAnsi="Times New Roman" w:cs="Times New Roman"/>
-                <w:i/>
-              </w:rPr>
-              <w:t>.</w:t>
+              <w:t>Use case resumes at Main Success Scenario step 3.</w:t>
             </w:r>
           </w:p>
         </w:tc>
@@ -12099,13 +11928,7 @@
               <w:rPr>
                 <w:rFonts w:ascii="Times New Roman" w:hAnsi="Times New Roman" w:cs="Times New Roman"/>
               </w:rPr>
-              <w:t>4a</w:t>
-            </w:r>
-            <w:r>
-              <w:rPr>
-                <w:rFonts w:ascii="Times New Roman" w:hAnsi="Times New Roman" w:cs="Times New Roman"/>
-              </w:rPr>
-              <w:t>.1</w:t>
+              <w:t>4a.1</w:t>
             </w:r>
           </w:p>
         </w:tc>
@@ -12158,13 +11981,7 @@
               <w:rPr>
                 <w:rFonts w:ascii="Times New Roman" w:hAnsi="Times New Roman" w:cs="Times New Roman"/>
               </w:rPr>
-              <w:t>4a</w:t>
-            </w:r>
-            <w:r>
-              <w:rPr>
-                <w:rFonts w:ascii="Times New Roman" w:hAnsi="Times New Roman" w:cs="Times New Roman"/>
-              </w:rPr>
-              <w:t>.2</w:t>
+              <w:t>4a.2</w:t>
             </w:r>
           </w:p>
         </w:tc>
@@ -12182,19 +11999,7 @@
               <w:rPr>
                 <w:rFonts w:ascii="Times New Roman" w:hAnsi="Times New Roman" w:cs="Times New Roman"/>
               </w:rPr>
-              <w:t>System prompts re-try</w:t>
-            </w:r>
-            <w:r>
-              <w:rPr>
-                <w:rFonts w:ascii="Times New Roman" w:hAnsi="Times New Roman" w:cs="Times New Roman"/>
-              </w:rPr>
-              <w:t xml:space="preserve"> editing the map</w:t>
-            </w:r>
-            <w:r>
-              <w:rPr>
-                <w:rFonts w:ascii="Times New Roman" w:hAnsi="Times New Roman" w:cs="Times New Roman"/>
-              </w:rPr>
-              <w:t>.</w:t>
+              <w:t>System prompts re-try editing the map.</w:t>
             </w:r>
           </w:p>
         </w:tc>
@@ -12282,13 +12087,7 @@
               <w:rPr>
                 <w:rFonts w:ascii="Times New Roman" w:hAnsi="Times New Roman" w:cs="Times New Roman"/>
               </w:rPr>
-              <w:t>4a</w:t>
-            </w:r>
-            <w:r>
-              <w:rPr>
-                <w:rFonts w:ascii="Times New Roman" w:hAnsi="Times New Roman" w:cs="Times New Roman"/>
-              </w:rPr>
-              <w:t>.</w:t>
+              <w:t>4a.</w:t>
             </w:r>
             <w:r>
               <w:rPr>
@@ -12314,21 +12113,7 @@
                 <w:rFonts w:ascii="Times New Roman" w:hAnsi="Times New Roman" w:cs="Times New Roman"/>
                 <w:i/>
               </w:rPr>
-              <w:t xml:space="preserve">Use case resumes at Main Success Scenario step </w:t>
-            </w:r>
-            <w:r>
-              <w:rPr>
-                <w:rFonts w:ascii="Times New Roman" w:hAnsi="Times New Roman" w:cs="Times New Roman"/>
-                <w:i/>
-              </w:rPr>
-              <w:t>3</w:t>
-            </w:r>
-            <w:r>
-              <w:rPr>
-                <w:rFonts w:ascii="Times New Roman" w:hAnsi="Times New Roman" w:cs="Times New Roman"/>
-                <w:i/>
-              </w:rPr>
-              <w:t>.</w:t>
+              <w:t>Use case resumes at Main Success Scenario step 3.</w:t>
             </w:r>
           </w:p>
         </w:tc>
@@ -12462,13 +12247,7 @@
               <w:rPr>
                 <w:rFonts w:ascii="Times New Roman" w:hAnsi="Times New Roman" w:cs="Times New Roman"/>
               </w:rPr>
-              <w:t>4b</w:t>
-            </w:r>
-            <w:r>
-              <w:rPr>
-                <w:rFonts w:ascii="Times New Roman" w:hAnsi="Times New Roman" w:cs="Times New Roman"/>
-              </w:rPr>
-              <w:t>.1</w:t>
+              <w:t>4b.1</w:t>
             </w:r>
           </w:p>
         </w:tc>
@@ -12580,13 +12359,7 @@
               <w:rPr>
                 <w:rFonts w:ascii="Times New Roman" w:hAnsi="Times New Roman" w:cs="Times New Roman"/>
               </w:rPr>
-              <w:t>4b</w:t>
-            </w:r>
-            <w:r>
-              <w:rPr>
-                <w:rFonts w:ascii="Times New Roman" w:hAnsi="Times New Roman" w:cs="Times New Roman"/>
-              </w:rPr>
-              <w:t>.</w:t>
+              <w:t>4b.</w:t>
             </w:r>
             <w:r>
               <w:rPr>
@@ -12645,13 +12418,7 @@
               <w:rPr>
                 <w:rFonts w:ascii="Times New Roman" w:hAnsi="Times New Roman" w:cs="Times New Roman"/>
               </w:rPr>
-              <w:t>4b</w:t>
-            </w:r>
-            <w:r>
-              <w:rPr>
-                <w:rFonts w:ascii="Times New Roman" w:hAnsi="Times New Roman" w:cs="Times New Roman"/>
-              </w:rPr>
-              <w:t>.</w:t>
+              <w:t>4b.</w:t>
             </w:r>
             <w:r>
               <w:rPr>
@@ -12795,13 +12562,28 @@
           <w:rFonts w:ascii="Times New Roman" w:hAnsi="Times New Roman" w:cs="Times New Roman"/>
           <w:b/>
         </w:rPr>
-        <w:t>Successful Outcomes:</w:t>
+        <w:t xml:space="preserve">Successful </w:t>
+      </w:r>
+      <w:proofErr w:type="spellStart"/>
+      <w:r>
+        <w:rPr>
+          <w:rFonts w:ascii="Times New Roman" w:hAnsi="Times New Roman" w:cs="Times New Roman"/>
+          <w:b/>
+        </w:rPr>
+        <w:t>Outcomes:</w:t>
       </w:r>
       <w:r>
         <w:rPr>
           <w:rFonts w:ascii="Times New Roman" w:hAnsi="Times New Roman" w:cs="Times New Roman"/>
         </w:rPr>
-        <w:t>Primary Actor</w:t>
+        <w:t>Primary</w:t>
+      </w:r>
+      <w:proofErr w:type="spellEnd"/>
+      <w:r>
+        <w:rPr>
+          <w:rFonts w:ascii="Times New Roman" w:hAnsi="Times New Roman" w:cs="Times New Roman"/>
+        </w:rPr>
+        <w:t xml:space="preserve"> Actor</w:t>
       </w:r>
       <w:r>
         <w:rPr>
@@ -13632,13 +13414,7 @@
               <w:rPr>
                 <w:rFonts w:ascii="Times New Roman" w:hAnsi="Times New Roman" w:cs="Times New Roman"/>
               </w:rPr>
-              <w:t>a</w:t>
-            </w:r>
-            <w:r>
-              <w:rPr>
-                <w:rFonts w:ascii="Times New Roman" w:hAnsi="Times New Roman" w:cs="Times New Roman"/>
-              </w:rPr>
-              <w:t>.1</w:t>
+              <w:t>a.1</w:t>
             </w:r>
           </w:p>
         </w:tc>
@@ -13697,13 +13473,7 @@
               <w:rPr>
                 <w:rFonts w:ascii="Times New Roman" w:hAnsi="Times New Roman" w:cs="Times New Roman"/>
               </w:rPr>
-              <w:t>a</w:t>
-            </w:r>
-            <w:r>
-              <w:rPr>
-                <w:rFonts w:ascii="Times New Roman" w:hAnsi="Times New Roman" w:cs="Times New Roman"/>
-              </w:rPr>
-              <w:t>.2</w:t>
+              <w:t>a.2</w:t>
             </w:r>
           </w:p>
         </w:tc>
@@ -13721,19 +13491,7 @@
               <w:rPr>
                 <w:rFonts w:ascii="Times New Roman" w:hAnsi="Times New Roman" w:cs="Times New Roman"/>
               </w:rPr>
-              <w:t>System prompts re-try</w:t>
-            </w:r>
-            <w:r>
-              <w:rPr>
-                <w:rFonts w:ascii="Times New Roman" w:hAnsi="Times New Roman" w:cs="Times New Roman"/>
-              </w:rPr>
-              <w:t xml:space="preserve"> editing the map</w:t>
-            </w:r>
-            <w:r>
-              <w:rPr>
-                <w:rFonts w:ascii="Times New Roman" w:hAnsi="Times New Roman" w:cs="Times New Roman"/>
-              </w:rPr>
-              <w:t>.</w:t>
+              <w:t>System prompts re-try editing the map.</w:t>
             </w:r>
           </w:p>
         </w:tc>
@@ -13833,13 +13591,7 @@
               <w:rPr>
                 <w:rFonts w:ascii="Times New Roman" w:hAnsi="Times New Roman" w:cs="Times New Roman"/>
               </w:rPr>
-              <w:t>a</w:t>
-            </w:r>
-            <w:r>
-              <w:rPr>
-                <w:rFonts w:ascii="Times New Roman" w:hAnsi="Times New Roman" w:cs="Times New Roman"/>
-              </w:rPr>
-              <w:t>.</w:t>
+              <w:t>a.</w:t>
             </w:r>
             <w:r>
               <w:rPr>
@@ -13865,21 +13617,7 @@
                 <w:rFonts w:ascii="Times New Roman" w:hAnsi="Times New Roman" w:cs="Times New Roman"/>
                 <w:i/>
               </w:rPr>
-              <w:t xml:space="preserve">Use case resumes at Main Success Scenario step </w:t>
-            </w:r>
-            <w:r>
-              <w:rPr>
-                <w:rFonts w:ascii="Times New Roman" w:hAnsi="Times New Roman" w:cs="Times New Roman"/>
-                <w:i/>
-              </w:rPr>
-              <w:t>3</w:t>
-            </w:r>
-            <w:r>
-              <w:rPr>
-                <w:rFonts w:ascii="Times New Roman" w:hAnsi="Times New Roman" w:cs="Times New Roman"/>
-                <w:i/>
-              </w:rPr>
-              <w:t>.</w:t>
+              <w:t>Use case resumes at Main Success Scenario step 3.</w:t>
             </w:r>
           </w:p>
         </w:tc>
@@ -14027,13 +13765,7 @@
               <w:rPr>
                 <w:rFonts w:ascii="Times New Roman" w:hAnsi="Times New Roman" w:cs="Times New Roman"/>
               </w:rPr>
-              <w:t>b</w:t>
-            </w:r>
-            <w:r>
-              <w:rPr>
-                <w:rFonts w:ascii="Times New Roman" w:hAnsi="Times New Roman" w:cs="Times New Roman"/>
-              </w:rPr>
-              <w:t>.1</w:t>
+              <w:t>b.1</w:t>
             </w:r>
           </w:p>
         </w:tc>
@@ -14157,13 +13889,7 @@
               <w:rPr>
                 <w:rFonts w:ascii="Times New Roman" w:hAnsi="Times New Roman" w:cs="Times New Roman"/>
               </w:rPr>
-              <w:t>b</w:t>
-            </w:r>
-            <w:r>
-              <w:rPr>
-                <w:rFonts w:ascii="Times New Roman" w:hAnsi="Times New Roman" w:cs="Times New Roman"/>
-              </w:rPr>
-              <w:t>.</w:t>
+              <w:t>b.</w:t>
             </w:r>
             <w:r>
               <w:rPr>
@@ -14228,13 +13954,7 @@
               <w:rPr>
                 <w:rFonts w:ascii="Times New Roman" w:hAnsi="Times New Roman" w:cs="Times New Roman"/>
               </w:rPr>
-              <w:t>b</w:t>
-            </w:r>
-            <w:r>
-              <w:rPr>
-                <w:rFonts w:ascii="Times New Roman" w:hAnsi="Times New Roman" w:cs="Times New Roman"/>
-              </w:rPr>
-              <w:t>.</w:t>
+              <w:t>b.</w:t>
             </w:r>
             <w:r>
               <w:rPr>
@@ -14394,13 +14114,28 @@
           <w:rFonts w:ascii="Times New Roman" w:hAnsi="Times New Roman" w:cs="Times New Roman"/>
           <w:b/>
         </w:rPr>
-        <w:t>Successful Outcomes:</w:t>
+        <w:t xml:space="preserve">Successful </w:t>
+      </w:r>
+      <w:proofErr w:type="spellStart"/>
+      <w:r>
+        <w:rPr>
+          <w:rFonts w:ascii="Times New Roman" w:hAnsi="Times New Roman" w:cs="Times New Roman"/>
+          <w:b/>
+        </w:rPr>
+        <w:t>Outcomes:</w:t>
       </w:r>
       <w:r>
         <w:rPr>
           <w:rFonts w:ascii="Times New Roman" w:hAnsi="Times New Roman" w:cs="Times New Roman"/>
         </w:rPr>
-        <w:t>Primary Actor deletes</w:t>
+        <w:t>Primary</w:t>
+      </w:r>
+      <w:proofErr w:type="spellEnd"/>
+      <w:r>
+        <w:rPr>
+          <w:rFonts w:ascii="Times New Roman" w:hAnsi="Times New Roman" w:cs="Times New Roman"/>
+        </w:rPr>
+        <w:t xml:space="preserve"> Actor deletes</w:t>
       </w:r>
       <w:r>
         <w:rPr>
@@ -14896,13 +14631,7 @@
               <w:rPr>
                 <w:rFonts w:ascii="Times New Roman" w:hAnsi="Times New Roman" w:cs="Times New Roman"/>
               </w:rPr>
-              <w:t xml:space="preserve">Primary Actor indicates intention to </w:t>
-            </w:r>
-            <w:r>
-              <w:rPr>
-                <w:rFonts w:ascii="Times New Roman" w:hAnsi="Times New Roman" w:cs="Times New Roman"/>
-              </w:rPr>
-              <w:t>delete an existing map.</w:t>
+              <w:t>Primary Actor indicates intention to delete an existing map.</w:t>
             </w:r>
           </w:p>
         </w:tc>
@@ -15327,13 +15056,7 @@
               <w:rPr>
                 <w:rFonts w:ascii="Times New Roman" w:hAnsi="Times New Roman" w:cs="Times New Roman"/>
               </w:rPr>
-              <w:t>4a</w:t>
-            </w:r>
-            <w:r>
-              <w:rPr>
-                <w:rFonts w:ascii="Times New Roman" w:hAnsi="Times New Roman" w:cs="Times New Roman"/>
-              </w:rPr>
-              <w:t>.1</w:t>
+              <w:t>4a.1</w:t>
             </w:r>
           </w:p>
         </w:tc>
@@ -15386,13 +15109,7 @@
               <w:rPr>
                 <w:rFonts w:ascii="Times New Roman" w:hAnsi="Times New Roman" w:cs="Times New Roman"/>
               </w:rPr>
-              <w:t>4a</w:t>
-            </w:r>
-            <w:r>
-              <w:rPr>
-                <w:rFonts w:ascii="Times New Roman" w:hAnsi="Times New Roman" w:cs="Times New Roman"/>
-              </w:rPr>
-              <w:t>.2</w:t>
+              <w:t>4a.2</w:t>
             </w:r>
           </w:p>
         </w:tc>
@@ -15410,19 +15127,7 @@
               <w:rPr>
                 <w:rFonts w:ascii="Times New Roman" w:hAnsi="Times New Roman" w:cs="Times New Roman"/>
               </w:rPr>
-              <w:t>System prompts re-try</w:t>
-            </w:r>
-            <w:r>
-              <w:rPr>
-                <w:rFonts w:ascii="Times New Roman" w:hAnsi="Times New Roman" w:cs="Times New Roman"/>
-              </w:rPr>
-              <w:t xml:space="preserve"> selecting the maps to be deleted</w:t>
-            </w:r>
-            <w:r>
-              <w:rPr>
-                <w:rFonts w:ascii="Times New Roman" w:hAnsi="Times New Roman" w:cs="Times New Roman"/>
-              </w:rPr>
-              <w:t>.</w:t>
+              <w:t>System prompts re-try selecting the maps to be deleted.</w:t>
             </w:r>
           </w:p>
         </w:tc>
@@ -15510,19 +15215,7 @@
               <w:rPr>
                 <w:rFonts w:ascii="Times New Roman" w:hAnsi="Times New Roman" w:cs="Times New Roman"/>
               </w:rPr>
-              <w:t>4a</w:t>
-            </w:r>
-            <w:r>
-              <w:rPr>
-                <w:rFonts w:ascii="Times New Roman" w:hAnsi="Times New Roman" w:cs="Times New Roman"/>
-              </w:rPr>
-              <w:t>.</w:t>
-            </w:r>
-            <w:r>
-              <w:rPr>
-                <w:rFonts w:ascii="Times New Roman" w:hAnsi="Times New Roman" w:cs="Times New Roman"/>
-              </w:rPr>
-              <w:t>4</w:t>
+              <w:t>4a.4</w:t>
             </w:r>
           </w:p>
         </w:tc>
@@ -15542,21 +15235,7 @@
                 <w:rFonts w:ascii="Times New Roman" w:hAnsi="Times New Roman" w:cs="Times New Roman"/>
                 <w:i/>
               </w:rPr>
-              <w:t xml:space="preserve">Use case resumes at Main Success Scenario step </w:t>
-            </w:r>
-            <w:r>
-              <w:rPr>
-                <w:rFonts w:ascii="Times New Roman" w:hAnsi="Times New Roman" w:cs="Times New Roman"/>
-                <w:i/>
-              </w:rPr>
-              <w:t>3</w:t>
-            </w:r>
-            <w:r>
-              <w:rPr>
-                <w:rFonts w:ascii="Times New Roman" w:hAnsi="Times New Roman" w:cs="Times New Roman"/>
-                <w:i/>
-              </w:rPr>
-              <w:t>.</w:t>
+              <w:t>Use case resumes at Main Success Scenario step 3.</w:t>
             </w:r>
           </w:p>
         </w:tc>
@@ -15786,13 +15465,113 @@
               <w:rPr>
                 <w:rFonts w:ascii="Times New Roman" w:hAnsi="Times New Roman" w:cs="Times New Roman"/>
               </w:rPr>
-              <w:t>System prompts re-try</w:t>
-            </w:r>
-            <w:r>
-              <w:rPr>
-                <w:rFonts w:ascii="Times New Roman" w:hAnsi="Times New Roman" w:cs="Times New Roman"/>
-              </w:rPr>
-              <w:t xml:space="preserve"> selecting the maps to be deleted</w:t>
+              <w:t>System prompts re-try selecting the maps to be deleted.</w:t>
+            </w:r>
+          </w:p>
+        </w:tc>
+        <w:tc>
+          <w:tcPr>
+            <w:tcW w:w="3127" w:type="dxa"/>
+          </w:tcPr>
+          <w:p>
+            <w:pPr>
+              <w:rPr>
+                <w:rFonts w:ascii="Times New Roman" w:hAnsi="Times New Roman" w:cs="Times New Roman"/>
+              </w:rPr>
+            </w:pPr>
+          </w:p>
+        </w:tc>
+      </w:tr>
+      <w:tr>
+        <w:trPr>
+          <w:trHeight w:val="453"/>
+        </w:trPr>
+        <w:tc>
+          <w:tcPr>
+            <w:tcW w:w="988" w:type="dxa"/>
+          </w:tcPr>
+          <w:p>
+            <w:pPr>
+              <w:rPr>
+                <w:rFonts w:ascii="Times New Roman" w:hAnsi="Times New Roman" w:cs="Times New Roman"/>
+              </w:rPr>
+            </w:pPr>
+            <w:r>
+              <w:rPr>
+                <w:rFonts w:ascii="Times New Roman" w:hAnsi="Times New Roman" w:cs="Times New Roman"/>
+              </w:rPr>
+              <w:t>4</w:t>
+            </w:r>
+            <w:r>
+              <w:rPr>
+                <w:rFonts w:ascii="Times New Roman" w:hAnsi="Times New Roman" w:cs="Times New Roman"/>
+              </w:rPr>
+              <w:t>b</w:t>
+            </w:r>
+            <w:r>
+              <w:rPr>
+                <w:rFonts w:ascii="Times New Roman" w:hAnsi="Times New Roman" w:cs="Times New Roman"/>
+              </w:rPr>
+              <w:t>.3</w:t>
+            </w:r>
+          </w:p>
+        </w:tc>
+        <w:tc>
+          <w:tcPr>
+            <w:tcW w:w="5244" w:type="dxa"/>
+          </w:tcPr>
+          <w:p>
+            <w:pPr>
+              <w:rPr>
+                <w:rFonts w:ascii="Times New Roman" w:hAnsi="Times New Roman" w:cs="Times New Roman"/>
+              </w:rPr>
+            </w:pPr>
+            <w:r>
+              <w:rPr>
+                <w:rFonts w:ascii="Times New Roman" w:hAnsi="Times New Roman" w:cs="Times New Roman"/>
+              </w:rPr>
+              <w:t>Primary Actor denies.</w:t>
+            </w:r>
+          </w:p>
+        </w:tc>
+        <w:tc>
+          <w:tcPr>
+            <w:tcW w:w="3127" w:type="dxa"/>
+          </w:tcPr>
+          <w:p>
+            <w:pPr>
+              <w:rPr>
+                <w:rFonts w:ascii="Times New Roman" w:hAnsi="Times New Roman" w:cs="Times New Roman"/>
+              </w:rPr>
+            </w:pPr>
+          </w:p>
+        </w:tc>
+      </w:tr>
+      <w:tr>
+        <w:trPr>
+          <w:trHeight w:val="453"/>
+        </w:trPr>
+        <w:tc>
+          <w:tcPr>
+            <w:tcW w:w="988" w:type="dxa"/>
+          </w:tcPr>
+          <w:p>
+            <w:pPr>
+              <w:rPr>
+                <w:rFonts w:ascii="Times New Roman" w:hAnsi="Times New Roman" w:cs="Times New Roman"/>
+              </w:rPr>
+            </w:pPr>
+            <w:r>
+              <w:rPr>
+                <w:rFonts w:ascii="Times New Roman" w:hAnsi="Times New Roman" w:cs="Times New Roman"/>
+              </w:rPr>
+              <w:t>4</w:t>
+            </w:r>
+            <w:r>
+              <w:rPr>
+                <w:rFonts w:ascii="Times New Roman" w:hAnsi="Times New Roman" w:cs="Times New Roman"/>
+              </w:rPr>
+              <w:t>b</w:t>
             </w:r>
             <w:r>
               <w:rPr>
@@ -15800,53 +15579,12 @@
               </w:rPr>
               <w:t>.</w:t>
             </w:r>
-          </w:p>
-        </w:tc>
-        <w:tc>
-          <w:tcPr>
-            <w:tcW w:w="3127" w:type="dxa"/>
-          </w:tcPr>
-          <w:p>
-            <w:pPr>
-              <w:rPr>
-                <w:rFonts w:ascii="Times New Roman" w:hAnsi="Times New Roman" w:cs="Times New Roman"/>
-              </w:rPr>
-            </w:pPr>
-          </w:p>
-        </w:tc>
-      </w:tr>
-      <w:tr>
-        <w:trPr>
-          <w:trHeight w:val="453"/>
-        </w:trPr>
-        <w:tc>
-          <w:tcPr>
-            <w:tcW w:w="988" w:type="dxa"/>
-          </w:tcPr>
-          <w:p>
-            <w:pPr>
-              <w:rPr>
-                <w:rFonts w:ascii="Times New Roman" w:hAnsi="Times New Roman" w:cs="Times New Roman"/>
-              </w:rPr>
-            </w:pPr>
             <w:r>
               <w:rPr>
                 <w:rFonts w:ascii="Times New Roman" w:hAnsi="Times New Roman" w:cs="Times New Roman"/>
               </w:rPr>
               <w:t>4</w:t>
             </w:r>
-            <w:r>
-              <w:rPr>
-                <w:rFonts w:ascii="Times New Roman" w:hAnsi="Times New Roman" w:cs="Times New Roman"/>
-              </w:rPr>
-              <w:t>b</w:t>
-            </w:r>
-            <w:r>
-              <w:rPr>
-                <w:rFonts w:ascii="Times New Roman" w:hAnsi="Times New Roman" w:cs="Times New Roman"/>
-              </w:rPr>
-              <w:t>.3</w:t>
-            </w:r>
           </w:p>
         </w:tc>
         <w:tc>
@@ -15857,77 +15595,6 @@
             <w:pPr>
               <w:rPr>
                 <w:rFonts w:ascii="Times New Roman" w:hAnsi="Times New Roman" w:cs="Times New Roman"/>
-              </w:rPr>
-            </w:pPr>
-            <w:r>
-              <w:rPr>
-                <w:rFonts w:ascii="Times New Roman" w:hAnsi="Times New Roman" w:cs="Times New Roman"/>
-              </w:rPr>
-              <w:t>Primary Actor denies.</w:t>
-            </w:r>
-          </w:p>
-        </w:tc>
-        <w:tc>
-          <w:tcPr>
-            <w:tcW w:w="3127" w:type="dxa"/>
-          </w:tcPr>
-          <w:p>
-            <w:pPr>
-              <w:rPr>
-                <w:rFonts w:ascii="Times New Roman" w:hAnsi="Times New Roman" w:cs="Times New Roman"/>
-              </w:rPr>
-            </w:pPr>
-          </w:p>
-        </w:tc>
-      </w:tr>
-      <w:tr>
-        <w:trPr>
-          <w:trHeight w:val="453"/>
-        </w:trPr>
-        <w:tc>
-          <w:tcPr>
-            <w:tcW w:w="988" w:type="dxa"/>
-          </w:tcPr>
-          <w:p>
-            <w:pPr>
-              <w:rPr>
-                <w:rFonts w:ascii="Times New Roman" w:hAnsi="Times New Roman" w:cs="Times New Roman"/>
-              </w:rPr>
-            </w:pPr>
-            <w:r>
-              <w:rPr>
-                <w:rFonts w:ascii="Times New Roman" w:hAnsi="Times New Roman" w:cs="Times New Roman"/>
-              </w:rPr>
-              <w:t>4</w:t>
-            </w:r>
-            <w:r>
-              <w:rPr>
-                <w:rFonts w:ascii="Times New Roman" w:hAnsi="Times New Roman" w:cs="Times New Roman"/>
-              </w:rPr>
-              <w:t>b</w:t>
-            </w:r>
-            <w:r>
-              <w:rPr>
-                <w:rFonts w:ascii="Times New Roman" w:hAnsi="Times New Roman" w:cs="Times New Roman"/>
-              </w:rPr>
-              <w:t>.</w:t>
-            </w:r>
-            <w:r>
-              <w:rPr>
-                <w:rFonts w:ascii="Times New Roman" w:hAnsi="Times New Roman" w:cs="Times New Roman"/>
-              </w:rPr>
-              <w:t>4</w:t>
-            </w:r>
-          </w:p>
-        </w:tc>
-        <w:tc>
-          <w:tcPr>
-            <w:tcW w:w="5244" w:type="dxa"/>
-          </w:tcPr>
-          <w:p>
-            <w:pPr>
-              <w:rPr>
-                <w:rFonts w:ascii="Times New Roman" w:hAnsi="Times New Roman" w:cs="Times New Roman"/>
                 <w:i/>
               </w:rPr>
             </w:pPr>
@@ -15936,21 +15603,7 @@
                 <w:rFonts w:ascii="Times New Roman" w:hAnsi="Times New Roman" w:cs="Times New Roman"/>
                 <w:i/>
               </w:rPr>
-              <w:t xml:space="preserve">Use case </w:t>
-            </w:r>
-            <w:r>
-              <w:rPr>
-                <w:rFonts w:ascii="Times New Roman" w:hAnsi="Times New Roman" w:cs="Times New Roman"/>
-                <w:i/>
-              </w:rPr>
-              <w:t>end unsuccessfully</w:t>
-            </w:r>
-            <w:r>
-              <w:rPr>
-                <w:rFonts w:ascii="Times New Roman" w:hAnsi="Times New Roman" w:cs="Times New Roman"/>
-                <w:i/>
-              </w:rPr>
-              <w:t>.</w:t>
+              <w:t>Use case end unsuccessfully.</w:t>
             </w:r>
           </w:p>
         </w:tc>
@@ -16024,12 +15677,14 @@
         </w:rPr>
         <w:t xml:space="preserve">Enter </w:t>
       </w:r>
+      <w:proofErr w:type="spellStart"/>
       <w:r>
         <w:rPr>
           <w:rFonts w:ascii="Times New Roman" w:hAnsi="Times New Roman" w:cs="Times New Roman"/>
         </w:rPr>
         <w:t>SinglePlayer</w:t>
       </w:r>
+      <w:proofErr w:type="spellEnd"/>
       <w:r>
         <w:rPr>
           <w:rFonts w:ascii="Times New Roman" w:hAnsi="Times New Roman" w:cs="Times New Roman"/>
@@ -16207,8 +15862,16 @@
               <w:rPr>
                 <w:rFonts w:ascii="Times New Roman" w:hAnsi="Times New Roman" w:cs="Times New Roman"/>
               </w:rPr>
-              <w:t>Primary Actor successfully enters SinglePlayer</w:t>
-            </w:r>
+              <w:t xml:space="preserve">Primary Actor successfully enters </w:t>
+            </w:r>
+            <w:proofErr w:type="spellStart"/>
+            <w:r>
+              <w:rPr>
+                <w:rFonts w:ascii="Times New Roman" w:hAnsi="Times New Roman" w:cs="Times New Roman"/>
+              </w:rPr>
+              <w:t>SinglePlayer</w:t>
+            </w:r>
+            <w:proofErr w:type="spellEnd"/>
           </w:p>
         </w:tc>
       </w:tr>
@@ -16387,8 +16050,16 @@
               <w:rPr>
                 <w:rFonts w:ascii="Times New Roman" w:hAnsi="Times New Roman" w:cs="Times New Roman"/>
               </w:rPr>
-              <w:t>Player, SinglePlayer</w:t>
-            </w:r>
+              <w:t xml:space="preserve">Player, </w:t>
+            </w:r>
+            <w:proofErr w:type="spellStart"/>
+            <w:r>
+              <w:rPr>
+                <w:rFonts w:ascii="Times New Roman" w:hAnsi="Times New Roman" w:cs="Times New Roman"/>
+              </w:rPr>
+              <w:t>SinglePlayer</w:t>
+            </w:r>
+            <w:proofErr w:type="spellEnd"/>
           </w:p>
         </w:tc>
       </w:tr>
@@ -16520,13 +16191,7 @@
               <w:rPr>
                 <w:rFonts w:ascii="Times New Roman" w:hAnsi="Times New Roman" w:cs="Times New Roman"/>
               </w:rPr>
-              <w:t xml:space="preserve">Primary Actor indicates intention to </w:t>
-            </w:r>
-            <w:r>
-              <w:rPr>
-                <w:rFonts w:ascii="Times New Roman" w:hAnsi="Times New Roman" w:cs="Times New Roman"/>
-              </w:rPr>
-              <w:t>create a new profile and enter the game as a new user.</w:t>
+              <w:t>Primary Actor indicates intention to create a new profile and enter the game as a new user.</w:t>
             </w:r>
           </w:p>
         </w:tc>
@@ -16579,13 +16244,7 @@
               <w:rPr>
                 <w:rFonts w:ascii="Times New Roman" w:hAnsi="Times New Roman" w:cs="Times New Roman"/>
               </w:rPr>
-              <w:t xml:space="preserve">System </w:t>
-            </w:r>
-            <w:r>
-              <w:rPr>
-                <w:rFonts w:ascii="Times New Roman" w:hAnsi="Times New Roman" w:cs="Times New Roman"/>
-              </w:rPr>
-              <w:t>prompts Primary Actor for his new username and password.</w:t>
+              <w:t>System prompts Primary Actor for his new username and password.</w:t>
             </w:r>
           </w:p>
         </w:tc>
@@ -16638,13 +16297,7 @@
               <w:rPr>
                 <w:rFonts w:ascii="Times New Roman" w:hAnsi="Times New Roman" w:cs="Times New Roman"/>
               </w:rPr>
-              <w:t xml:space="preserve">Primary Actor </w:t>
-            </w:r>
-            <w:r>
-              <w:rPr>
-                <w:rFonts w:ascii="Times New Roman" w:hAnsi="Times New Roman" w:cs="Times New Roman"/>
-              </w:rPr>
-              <w:t>types well his username and password.</w:t>
+              <w:t>Primary Actor types well his username and password.</w:t>
             </w:r>
           </w:p>
         </w:tc>
@@ -16923,13 +16576,7 @@
               <w:rPr>
                 <w:rFonts w:ascii="Times New Roman" w:hAnsi="Times New Roman" w:cs="Times New Roman"/>
               </w:rPr>
-              <w:t>a</w:t>
-            </w:r>
-            <w:r>
-              <w:rPr>
-                <w:rFonts w:ascii="Times New Roman" w:hAnsi="Times New Roman" w:cs="Times New Roman"/>
-              </w:rPr>
-              <w:t>.1</w:t>
+              <w:t>a.1</w:t>
             </w:r>
           </w:p>
         </w:tc>
@@ -16994,13 +16641,7 @@
               <w:rPr>
                 <w:rFonts w:ascii="Times New Roman" w:hAnsi="Times New Roman" w:cs="Times New Roman"/>
               </w:rPr>
-              <w:t>a</w:t>
-            </w:r>
-            <w:r>
-              <w:rPr>
-                <w:rFonts w:ascii="Times New Roman" w:hAnsi="Times New Roman" w:cs="Times New Roman"/>
-              </w:rPr>
-              <w:t>.2</w:t>
+              <w:t>a.2</w:t>
             </w:r>
           </w:p>
         </w:tc>
@@ -17018,13 +16659,7 @@
               <w:rPr>
                 <w:rFonts w:ascii="Times New Roman" w:hAnsi="Times New Roman" w:cs="Times New Roman"/>
               </w:rPr>
-              <w:t>System prompts re-try</w:t>
-            </w:r>
-            <w:r>
-              <w:rPr>
-                <w:rFonts w:ascii="Times New Roman" w:hAnsi="Times New Roman" w:cs="Times New Roman"/>
-              </w:rPr>
-              <w:t xml:space="preserve"> </w:t>
+              <w:t xml:space="preserve">System prompts re-try </w:t>
             </w:r>
             <w:r>
               <w:rPr>
@@ -17136,19 +16771,7 @@
               <w:rPr>
                 <w:rFonts w:ascii="Times New Roman" w:hAnsi="Times New Roman" w:cs="Times New Roman"/>
               </w:rPr>
-              <w:t>a</w:t>
-            </w:r>
-            <w:r>
-              <w:rPr>
-                <w:rFonts w:ascii="Times New Roman" w:hAnsi="Times New Roman" w:cs="Times New Roman"/>
-              </w:rPr>
-              <w:t>.</w:t>
-            </w:r>
-            <w:r>
-              <w:rPr>
-                <w:rFonts w:ascii="Times New Roman" w:hAnsi="Times New Roman" w:cs="Times New Roman"/>
-              </w:rPr>
-              <w:t>4</w:t>
+              <w:t>a.4</w:t>
             </w:r>
           </w:p>
         </w:tc>
@@ -17330,13 +16953,7 @@
               <w:rPr>
                 <w:rFonts w:ascii="Times New Roman" w:hAnsi="Times New Roman" w:cs="Times New Roman"/>
               </w:rPr>
-              <w:t>3b</w:t>
-            </w:r>
-            <w:r>
-              <w:rPr>
-                <w:rFonts w:ascii="Times New Roman" w:hAnsi="Times New Roman" w:cs="Times New Roman"/>
-              </w:rPr>
-              <w:t>.1</w:t>
+              <w:t>3b.1</w:t>
             </w:r>
           </w:p>
         </w:tc>
@@ -17389,13 +17006,7 @@
               <w:rPr>
                 <w:rFonts w:ascii="Times New Roman" w:hAnsi="Times New Roman" w:cs="Times New Roman"/>
               </w:rPr>
-              <w:t>3b</w:t>
-            </w:r>
-            <w:r>
-              <w:rPr>
-                <w:rFonts w:ascii="Times New Roman" w:hAnsi="Times New Roman" w:cs="Times New Roman"/>
-              </w:rPr>
-              <w:t>.2</w:t>
+              <w:t>3b.2</w:t>
             </w:r>
           </w:p>
         </w:tc>
@@ -17413,19 +17024,7 @@
               <w:rPr>
                 <w:rFonts w:ascii="Times New Roman" w:hAnsi="Times New Roman" w:cs="Times New Roman"/>
               </w:rPr>
-              <w:t>System prompts re-try</w:t>
-            </w:r>
-            <w:r>
-              <w:rPr>
-                <w:rFonts w:ascii="Times New Roman" w:hAnsi="Times New Roman" w:cs="Times New Roman"/>
-              </w:rPr>
-              <w:t xml:space="preserve"> creating an account with a valid password</w:t>
-            </w:r>
-            <w:r>
-              <w:rPr>
-                <w:rFonts w:ascii="Times New Roman" w:hAnsi="Times New Roman" w:cs="Times New Roman"/>
-              </w:rPr>
-              <w:t>.</w:t>
+              <w:t>System prompts re-try creating an account with a valid password.</w:t>
             </w:r>
           </w:p>
         </w:tc>
@@ -17513,19 +17112,7 @@
               <w:rPr>
                 <w:rFonts w:ascii="Times New Roman" w:hAnsi="Times New Roman" w:cs="Times New Roman"/>
               </w:rPr>
-              <w:t>3b</w:t>
-            </w:r>
-            <w:r>
-              <w:rPr>
-                <w:rFonts w:ascii="Times New Roman" w:hAnsi="Times New Roman" w:cs="Times New Roman"/>
-              </w:rPr>
-              <w:t>.</w:t>
-            </w:r>
-            <w:r>
-              <w:rPr>
-                <w:rFonts w:ascii="Times New Roman" w:hAnsi="Times New Roman" w:cs="Times New Roman"/>
-              </w:rPr>
-              <w:t>4</w:t>
+              <w:t>3b.4</w:t>
             </w:r>
           </w:p>
         </w:tc>
@@ -17545,21 +17132,7 @@
                 <w:rFonts w:ascii="Times New Roman" w:hAnsi="Times New Roman" w:cs="Times New Roman"/>
                 <w:i/>
               </w:rPr>
-              <w:t xml:space="preserve">Use case resumes at Main Success Scenario step </w:t>
-            </w:r>
-            <w:r>
-              <w:rPr>
-                <w:rFonts w:ascii="Times New Roman" w:hAnsi="Times New Roman" w:cs="Times New Roman"/>
-                <w:i/>
-              </w:rPr>
-              <w:t>2</w:t>
-            </w:r>
-            <w:r>
-              <w:rPr>
-                <w:rFonts w:ascii="Times New Roman" w:hAnsi="Times New Roman" w:cs="Times New Roman"/>
-                <w:i/>
-              </w:rPr>
-              <w:t>.</w:t>
+              <w:t>Use case resumes at Main Success Scenario step 2.</w:t>
             </w:r>
           </w:p>
         </w:tc>
@@ -17692,13 +17265,7 @@
               <w:rPr>
                 <w:rFonts w:ascii="Times New Roman" w:hAnsi="Times New Roman" w:cs="Times New Roman"/>
               </w:rPr>
-              <w:t>3b</w:t>
-            </w:r>
-            <w:r>
-              <w:rPr>
-                <w:rFonts w:ascii="Times New Roman" w:hAnsi="Times New Roman" w:cs="Times New Roman"/>
-              </w:rPr>
-              <w:t>.1</w:t>
+              <w:t>3b.1</w:t>
             </w:r>
           </w:p>
         </w:tc>
@@ -17751,13 +17318,7 @@
               <w:rPr>
                 <w:rFonts w:ascii="Times New Roman" w:hAnsi="Times New Roman" w:cs="Times New Roman"/>
               </w:rPr>
-              <w:t>3b</w:t>
-            </w:r>
-            <w:r>
-              <w:rPr>
-                <w:rFonts w:ascii="Times New Roman" w:hAnsi="Times New Roman" w:cs="Times New Roman"/>
-              </w:rPr>
-              <w:t>.2</w:t>
+              <w:t>3b.2</w:t>
             </w:r>
           </w:p>
         </w:tc>
@@ -17775,13 +17336,7 @@
               <w:rPr>
                 <w:rFonts w:ascii="Times New Roman" w:hAnsi="Times New Roman" w:cs="Times New Roman"/>
               </w:rPr>
-              <w:t>System prompts re-try</w:t>
-            </w:r>
-            <w:r>
-              <w:rPr>
-                <w:rFonts w:ascii="Times New Roman" w:hAnsi="Times New Roman" w:cs="Times New Roman"/>
-              </w:rPr>
-              <w:t xml:space="preserve"> entering his credentials.</w:t>
+              <w:t>System prompts re-try entering his credentials.</w:t>
             </w:r>
           </w:p>
         </w:tc>
@@ -17869,19 +17424,7 @@
               <w:rPr>
                 <w:rFonts w:ascii="Times New Roman" w:hAnsi="Times New Roman" w:cs="Times New Roman"/>
               </w:rPr>
-              <w:t>3b</w:t>
-            </w:r>
-            <w:r>
-              <w:rPr>
-                <w:rFonts w:ascii="Times New Roman" w:hAnsi="Times New Roman" w:cs="Times New Roman"/>
-              </w:rPr>
-              <w:t>.</w:t>
-            </w:r>
-            <w:r>
-              <w:rPr>
-                <w:rFonts w:ascii="Times New Roman" w:hAnsi="Times New Roman" w:cs="Times New Roman"/>
-              </w:rPr>
-              <w:t>4</w:t>
+              <w:t>3b.4</w:t>
             </w:r>
           </w:p>
         </w:tc>
@@ -17901,14 +17444,7 @@
                 <w:rFonts w:ascii="Times New Roman" w:hAnsi="Times New Roman" w:cs="Times New Roman"/>
                 <w:i/>
               </w:rPr>
-              <w:t>Use case ends unsuccessfully</w:t>
-            </w:r>
-            <w:r>
-              <w:rPr>
-                <w:rFonts w:ascii="Times New Roman" w:hAnsi="Times New Roman" w:cs="Times New Roman"/>
-                <w:i/>
-              </w:rPr>
-              <w:t>.</w:t>
+              <w:t>Use case ends unsuccessfully.</w:t>
             </w:r>
           </w:p>
         </w:tc>
@@ -18057,8 +17593,16 @@
         <w:rPr>
           <w:rFonts w:ascii="Times New Roman" w:hAnsi="Times New Roman" w:cs="Times New Roman"/>
         </w:rPr>
-        <w:t>Enter SinglePlayer</w:t>
+        <w:t xml:space="preserve">Enter </w:t>
       </w:r>
+      <w:proofErr w:type="spellStart"/>
+      <w:r>
+        <w:rPr>
+          <w:rFonts w:ascii="Times New Roman" w:hAnsi="Times New Roman" w:cs="Times New Roman"/>
+        </w:rPr>
+        <w:t>SinglePlayer</w:t>
+      </w:r>
+      <w:proofErr w:type="spellEnd"/>
       <w:r>
         <w:rPr>
           <w:rFonts w:ascii="Times New Roman" w:hAnsi="Times New Roman" w:cs="Times New Roman"/>
@@ -18236,8 +17780,16 @@
               <w:rPr>
                 <w:rFonts w:ascii="Times New Roman" w:hAnsi="Times New Roman" w:cs="Times New Roman"/>
               </w:rPr>
-              <w:t>Primary Actor successfully enters SinglePlayer</w:t>
-            </w:r>
+              <w:t xml:space="preserve">Primary Actor successfully enters </w:t>
+            </w:r>
+            <w:proofErr w:type="spellStart"/>
+            <w:r>
+              <w:rPr>
+                <w:rFonts w:ascii="Times New Roman" w:hAnsi="Times New Roman" w:cs="Times New Roman"/>
+              </w:rPr>
+              <w:t>SinglePlayer</w:t>
+            </w:r>
+            <w:proofErr w:type="spellEnd"/>
           </w:p>
         </w:tc>
       </w:tr>
@@ -18416,8 +17968,16 @@
               <w:rPr>
                 <w:rFonts w:ascii="Times New Roman" w:hAnsi="Times New Roman" w:cs="Times New Roman"/>
               </w:rPr>
-              <w:t>Player, SinglePlayer</w:t>
-            </w:r>
+              <w:t xml:space="preserve">Player, </w:t>
+            </w:r>
+            <w:proofErr w:type="spellStart"/>
+            <w:r>
+              <w:rPr>
+                <w:rFonts w:ascii="Times New Roman" w:hAnsi="Times New Roman" w:cs="Times New Roman"/>
+              </w:rPr>
+              <w:t>SinglePlayer</w:t>
+            </w:r>
+            <w:proofErr w:type="spellEnd"/>
           </w:p>
         </w:tc>
       </w:tr>
@@ -18549,13 +18109,7 @@
               <w:rPr>
                 <w:rFonts w:ascii="Times New Roman" w:hAnsi="Times New Roman" w:cs="Times New Roman"/>
               </w:rPr>
-              <w:t>Primary Actor indicates intention to</w:t>
-            </w:r>
-            <w:r>
-              <w:rPr>
-                <w:rFonts w:ascii="Times New Roman" w:hAnsi="Times New Roman" w:cs="Times New Roman"/>
-              </w:rPr>
-              <w:t xml:space="preserve"> enter the game with his existing profile.</w:t>
+              <w:t>Primary Actor indicates intention to enter the game with his existing profile.</w:t>
             </w:r>
           </w:p>
         </w:tc>
@@ -18608,13 +18162,7 @@
               <w:rPr>
                 <w:rFonts w:ascii="Times New Roman" w:hAnsi="Times New Roman" w:cs="Times New Roman"/>
               </w:rPr>
-              <w:t xml:space="preserve">System </w:t>
-            </w:r>
-            <w:r>
-              <w:rPr>
-                <w:rFonts w:ascii="Times New Roman" w:hAnsi="Times New Roman" w:cs="Times New Roman"/>
-              </w:rPr>
-              <w:t>prompts Primary Actor for his username and password.</w:t>
+              <w:t>System prompts Primary Actor for his username and password.</w:t>
             </w:r>
           </w:p>
         </w:tc>
@@ -18667,13 +18215,7 @@
               <w:rPr>
                 <w:rFonts w:ascii="Times New Roman" w:hAnsi="Times New Roman" w:cs="Times New Roman"/>
               </w:rPr>
-              <w:t xml:space="preserve">Primary Actor </w:t>
-            </w:r>
-            <w:r>
-              <w:rPr>
-                <w:rFonts w:ascii="Times New Roman" w:hAnsi="Times New Roman" w:cs="Times New Roman"/>
-              </w:rPr>
-              <w:t>types well his username and password.</w:t>
+              <w:t>Primary Actor types well his username and password.</w:t>
             </w:r>
           </w:p>
         </w:tc>
@@ -19053,13 +18595,7 @@
               <w:rPr>
                 <w:rFonts w:ascii="Times New Roman" w:hAnsi="Times New Roman" w:cs="Times New Roman"/>
               </w:rPr>
-              <w:t>System prompts re-try</w:t>
-            </w:r>
-            <w:r>
-              <w:rPr>
-                <w:rFonts w:ascii="Times New Roman" w:hAnsi="Times New Roman" w:cs="Times New Roman"/>
-              </w:rPr>
-              <w:t xml:space="preserve"> </w:t>
+              <w:t xml:space="preserve">System prompts re-try </w:t>
             </w:r>
             <w:r>
               <w:rPr>
@@ -19177,13 +18713,7 @@
               <w:rPr>
                 <w:rFonts w:ascii="Times New Roman" w:hAnsi="Times New Roman" w:cs="Times New Roman"/>
               </w:rPr>
-              <w:t>.</w:t>
-            </w:r>
-            <w:r>
-              <w:rPr>
-                <w:rFonts w:ascii="Times New Roman" w:hAnsi="Times New Roman" w:cs="Times New Roman"/>
-              </w:rPr>
-              <w:t>4</w:t>
+              <w:t>.4</w:t>
             </w:r>
           </w:p>
         </w:tc>
@@ -19203,21 +18733,7 @@
                 <w:rFonts w:ascii="Times New Roman" w:hAnsi="Times New Roman" w:cs="Times New Roman"/>
                 <w:i/>
               </w:rPr>
-              <w:t xml:space="preserve">Use case resumes at Main Success Scenario step </w:t>
-            </w:r>
-            <w:r>
-              <w:rPr>
-                <w:rFonts w:ascii="Times New Roman" w:hAnsi="Times New Roman" w:cs="Times New Roman"/>
-                <w:i/>
-              </w:rPr>
-              <w:t>2</w:t>
-            </w:r>
-            <w:r>
-              <w:rPr>
-                <w:rFonts w:ascii="Times New Roman" w:hAnsi="Times New Roman" w:cs="Times New Roman"/>
-                <w:i/>
-              </w:rPr>
-              <w:t>.</w:t>
+              <w:t>Use case resumes at Main Success Scenario step 2.</w:t>
             </w:r>
           </w:p>
         </w:tc>
@@ -19365,13 +18881,7 @@
               <w:rPr>
                 <w:rFonts w:ascii="Times New Roman" w:hAnsi="Times New Roman" w:cs="Times New Roman"/>
               </w:rPr>
-              <w:t>3b</w:t>
-            </w:r>
-            <w:r>
-              <w:rPr>
-                <w:rFonts w:ascii="Times New Roman" w:hAnsi="Times New Roman" w:cs="Times New Roman"/>
-              </w:rPr>
-              <w:t>.1</w:t>
+              <w:t>3b.1</w:t>
             </w:r>
           </w:p>
         </w:tc>
@@ -19424,13 +18934,7 @@
               <w:rPr>
                 <w:rFonts w:ascii="Times New Roman" w:hAnsi="Times New Roman" w:cs="Times New Roman"/>
               </w:rPr>
-              <w:t>3b</w:t>
-            </w:r>
-            <w:r>
-              <w:rPr>
-                <w:rFonts w:ascii="Times New Roman" w:hAnsi="Times New Roman" w:cs="Times New Roman"/>
-              </w:rPr>
-              <w:t>.2</w:t>
+              <w:t>3b.2</w:t>
             </w:r>
           </w:p>
         </w:tc>
@@ -19448,13 +18952,7 @@
               <w:rPr>
                 <w:rFonts w:ascii="Times New Roman" w:hAnsi="Times New Roman" w:cs="Times New Roman"/>
               </w:rPr>
-              <w:t>System prompts re-try</w:t>
-            </w:r>
-            <w:r>
-              <w:rPr>
-                <w:rFonts w:ascii="Times New Roman" w:hAnsi="Times New Roman" w:cs="Times New Roman"/>
-              </w:rPr>
-              <w:t xml:space="preserve"> entering his credentials.</w:t>
+              <w:t>System prompts re-try entering his credentials.</w:t>
             </w:r>
           </w:p>
         </w:tc>
@@ -19542,19 +19040,7 @@
               <w:rPr>
                 <w:rFonts w:ascii="Times New Roman" w:hAnsi="Times New Roman" w:cs="Times New Roman"/>
               </w:rPr>
-              <w:t>3b</w:t>
-            </w:r>
-            <w:r>
-              <w:rPr>
-                <w:rFonts w:ascii="Times New Roman" w:hAnsi="Times New Roman" w:cs="Times New Roman"/>
-              </w:rPr>
-              <w:t>.</w:t>
-            </w:r>
-            <w:r>
-              <w:rPr>
-                <w:rFonts w:ascii="Times New Roman" w:hAnsi="Times New Roman" w:cs="Times New Roman"/>
-              </w:rPr>
-              <w:t>4</w:t>
+              <w:t>3b.4</w:t>
             </w:r>
           </w:p>
         </w:tc>
@@ -19780,9 +19266,17 @@
         <w:rPr>
           <w:rFonts w:ascii="Times New Roman" w:hAnsi="Times New Roman" w:cs="Times New Roman"/>
         </w:rPr>
-        <w:t>Enter SinglePlayer</w:t>
+        <w:t xml:space="preserve">Enter </w:t>
+      </w:r>
+      <w:proofErr w:type="spellStart"/>
+      <w:r>
+        <w:rPr>
+          <w:rFonts w:ascii="Times New Roman" w:hAnsi="Times New Roman" w:cs="Times New Roman"/>
+        </w:rPr>
+        <w:t>SinglePlayer</w:t>
       </w:r>
       <w:bookmarkEnd w:id="17"/>
+      <w:proofErr w:type="spellEnd"/>
     </w:p>
     <w:p>
       <w:pPr>
@@ -19990,8 +19484,16 @@
               <w:rPr>
                 <w:rFonts w:ascii="Times New Roman" w:hAnsi="Times New Roman" w:cs="Times New Roman"/>
               </w:rPr>
-              <w:t>enters SinglePlayer</w:t>
-            </w:r>
+              <w:t xml:space="preserve">enters </w:t>
+            </w:r>
+            <w:proofErr w:type="spellStart"/>
+            <w:r>
+              <w:rPr>
+                <w:rFonts w:ascii="Times New Roman" w:hAnsi="Times New Roman" w:cs="Times New Roman"/>
+              </w:rPr>
+              <w:t>SinglePlayer</w:t>
+            </w:r>
+            <w:proofErr w:type="spellEnd"/>
           </w:p>
         </w:tc>
       </w:tr>
@@ -20130,8 +19632,16 @@
               <w:rPr>
                 <w:rFonts w:ascii="Times New Roman" w:hAnsi="Times New Roman" w:cs="Times New Roman"/>
               </w:rPr>
-              <w:t>Login Succesful</w:t>
-            </w:r>
+              <w:t xml:space="preserve">Login </w:t>
+            </w:r>
+            <w:proofErr w:type="spellStart"/>
+            <w:r>
+              <w:rPr>
+                <w:rFonts w:ascii="Times New Roman" w:hAnsi="Times New Roman" w:cs="Times New Roman"/>
+              </w:rPr>
+              <w:t>Succesful</w:t>
+            </w:r>
+            <w:proofErr w:type="spellEnd"/>
           </w:p>
         </w:tc>
       </w:tr>
@@ -20176,8 +19686,16 @@
               <w:rPr>
                 <w:rFonts w:ascii="Times New Roman" w:hAnsi="Times New Roman" w:cs="Times New Roman"/>
               </w:rPr>
-              <w:t>Player, SinglePlayer</w:t>
-            </w:r>
+              <w:t xml:space="preserve">Player, </w:t>
+            </w:r>
+            <w:proofErr w:type="spellStart"/>
+            <w:r>
+              <w:rPr>
+                <w:rFonts w:ascii="Times New Roman" w:hAnsi="Times New Roman" w:cs="Times New Roman"/>
+              </w:rPr>
+              <w:t>SinglePlayer</w:t>
+            </w:r>
+            <w:proofErr w:type="spellEnd"/>
           </w:p>
         </w:tc>
       </w:tr>
@@ -20309,13 +19827,7 @@
               <w:rPr>
                 <w:rFonts w:ascii="Times New Roman" w:hAnsi="Times New Roman" w:cs="Times New Roman"/>
               </w:rPr>
-              <w:t xml:space="preserve">Primary Actor </w:t>
-            </w:r>
-            <w:r>
-              <w:rPr>
-                <w:rFonts w:ascii="Times New Roman" w:hAnsi="Times New Roman" w:cs="Times New Roman"/>
-              </w:rPr>
-              <w:t>enters the game after authenticating his profile.</w:t>
+              <w:t>Primary Actor enters the game after authenticating his profile.</w:t>
             </w:r>
           </w:p>
         </w:tc>
@@ -20368,13 +19880,7 @@
               <w:rPr>
                 <w:rFonts w:ascii="Times New Roman" w:hAnsi="Times New Roman" w:cs="Times New Roman"/>
               </w:rPr>
-              <w:t xml:space="preserve">System </w:t>
-            </w:r>
-            <w:r>
-              <w:rPr>
-                <w:rFonts w:ascii="Times New Roman" w:hAnsi="Times New Roman" w:cs="Times New Roman"/>
-              </w:rPr>
-              <w:t>loads Primary Actor’s progress and scores.</w:t>
+              <w:t>System loads Primary Actor’s progress and scores.</w:t>
             </w:r>
           </w:p>
         </w:tc>
@@ -20427,13 +19933,7 @@
               <w:rPr>
                 <w:rFonts w:ascii="Times New Roman" w:hAnsi="Times New Roman" w:cs="Times New Roman"/>
               </w:rPr>
-              <w:t xml:space="preserve">Primary Actor </w:t>
-            </w:r>
-            <w:r>
-              <w:rPr>
-                <w:rFonts w:ascii="Times New Roman" w:hAnsi="Times New Roman" w:cs="Times New Roman"/>
-              </w:rPr>
-              <w:t>sees his progress and the levels he is allowed to play.</w:t>
+              <w:t>Primary Actor sees his progress and the levels he is allowed to play.</w:t>
             </w:r>
           </w:p>
         </w:tc>
@@ -20588,8 +20088,16 @@
         <w:rPr>
           <w:rFonts w:ascii="Times New Roman" w:hAnsi="Times New Roman" w:cs="Times New Roman"/>
         </w:rPr>
-        <w:t>&lt;&lt;includes&gt;&gt; Enter SinglePlayer</w:t>
+        <w:t xml:space="preserve">&lt;&lt;includes&gt;&gt; Enter </w:t>
       </w:r>
+      <w:proofErr w:type="spellStart"/>
+      <w:r>
+        <w:rPr>
+          <w:rFonts w:ascii="Times New Roman" w:hAnsi="Times New Roman" w:cs="Times New Roman"/>
+        </w:rPr>
+        <w:t>SinglePlayer</w:t>
+      </w:r>
+      <w:proofErr w:type="spellEnd"/>
     </w:p>
     <w:p>
       <w:pPr>
@@ -20902,7 +20410,21 @@
               <w:rPr>
                 <w:rFonts w:ascii="Times New Roman" w:hAnsi="Times New Roman" w:cs="Times New Roman"/>
               </w:rPr>
-              <w:t>Primary Actor is using SinglePlayer (UC-GT-01).</w:t>
+              <w:t xml:space="preserve">Primary Actor is using </w:t>
+            </w:r>
+            <w:proofErr w:type="spellStart"/>
+            <w:r>
+              <w:rPr>
+                <w:rFonts w:ascii="Times New Roman" w:hAnsi="Times New Roman" w:cs="Times New Roman"/>
+              </w:rPr>
+              <w:t>SinglePlayer</w:t>
+            </w:r>
+            <w:proofErr w:type="spellEnd"/>
+            <w:r>
+              <w:rPr>
+                <w:rFonts w:ascii="Times New Roman" w:hAnsi="Times New Roman" w:cs="Times New Roman"/>
+              </w:rPr>
+              <w:t xml:space="preserve"> (UC-GT-01).</w:t>
             </w:r>
           </w:p>
         </w:tc>
@@ -20948,7 +20470,21 @@
               <w:rPr>
                 <w:rFonts w:ascii="Times New Roman" w:hAnsi="Times New Roman" w:cs="Times New Roman"/>
               </w:rPr>
-              <w:t>Player, SinglePlayer, Game</w:t>
+              <w:t xml:space="preserve">Player, </w:t>
+            </w:r>
+            <w:proofErr w:type="spellStart"/>
+            <w:r>
+              <w:rPr>
+                <w:rFonts w:ascii="Times New Roman" w:hAnsi="Times New Roman" w:cs="Times New Roman"/>
+              </w:rPr>
+              <w:t>SinglePlayer</w:t>
+            </w:r>
+            <w:proofErr w:type="spellEnd"/>
+            <w:r>
+              <w:rPr>
+                <w:rFonts w:ascii="Times New Roman" w:hAnsi="Times New Roman" w:cs="Times New Roman"/>
+              </w:rPr>
+              <w:t>, Game</w:t>
             </w:r>
           </w:p>
         </w:tc>
@@ -21081,13 +20617,7 @@
               <w:rPr>
                 <w:rFonts w:ascii="Times New Roman" w:hAnsi="Times New Roman" w:cs="Times New Roman"/>
               </w:rPr>
-              <w:t>Primary Actor indicates intention to</w:t>
-            </w:r>
-            <w:r>
-              <w:rPr>
-                <w:rFonts w:ascii="Times New Roman" w:hAnsi="Times New Roman" w:cs="Times New Roman"/>
-              </w:rPr>
-              <w:t xml:space="preserve"> select a map to play on.</w:t>
+              <w:t>Primary Actor indicates intention to select a map to play on.</w:t>
             </w:r>
           </w:p>
         </w:tc>
@@ -21140,13 +20670,7 @@
               <w:rPr>
                 <w:rFonts w:ascii="Times New Roman" w:hAnsi="Times New Roman" w:cs="Times New Roman"/>
               </w:rPr>
-              <w:t xml:space="preserve">System loads </w:t>
-            </w:r>
-            <w:r>
-              <w:rPr>
-                <w:rFonts w:ascii="Times New Roman" w:hAnsi="Times New Roman" w:cs="Times New Roman"/>
-              </w:rPr>
-              <w:t>the list of maps available.</w:t>
+              <w:t>System loads the list of maps available.</w:t>
             </w:r>
           </w:p>
         </w:tc>
@@ -21199,13 +20723,7 @@
               <w:rPr>
                 <w:rFonts w:ascii="Times New Roman" w:hAnsi="Times New Roman" w:cs="Times New Roman"/>
               </w:rPr>
-              <w:t xml:space="preserve">Primary Actor </w:t>
-            </w:r>
-            <w:r>
-              <w:rPr>
-                <w:rFonts w:ascii="Times New Roman" w:hAnsi="Times New Roman" w:cs="Times New Roman"/>
-              </w:rPr>
-              <w:t>chooses a map to play on.</w:t>
+              <w:t>Primary Actor chooses a map to play on.</w:t>
             </w:r>
           </w:p>
         </w:tc>
@@ -21645,19 +21163,7 @@
               <w:rPr>
                 <w:rFonts w:ascii="Times New Roman" w:hAnsi="Times New Roman" w:cs="Times New Roman"/>
               </w:rPr>
-              <w:t xml:space="preserve">Primary Actor </w:t>
-            </w:r>
-            <w:r>
-              <w:rPr>
-                <w:rFonts w:ascii="Times New Roman" w:hAnsi="Times New Roman" w:cs="Times New Roman"/>
-              </w:rPr>
-              <w:t>confirms</w:t>
-            </w:r>
-            <w:r>
-              <w:rPr>
-                <w:rFonts w:ascii="Times New Roman" w:hAnsi="Times New Roman" w:cs="Times New Roman"/>
-              </w:rPr>
-              <w:t>.</w:t>
+              <w:t>Primary Actor confirms.</w:t>
             </w:r>
           </w:p>
         </w:tc>
@@ -21796,8 +21302,16 @@
         <w:rPr>
           <w:rFonts w:ascii="Times New Roman" w:hAnsi="Times New Roman" w:cs="Times New Roman"/>
         </w:rPr>
-        <w:t>&lt;&lt;includes&gt;&gt; Enter SinglePlayer</w:t>
+        <w:t xml:space="preserve">&lt;&lt;includes&gt;&gt; Enter </w:t>
       </w:r>
+      <w:proofErr w:type="spellStart"/>
+      <w:r>
+        <w:rPr>
+          <w:rFonts w:ascii="Times New Roman" w:hAnsi="Times New Roman" w:cs="Times New Roman"/>
+        </w:rPr>
+        <w:t>SinglePlayer</w:t>
+      </w:r>
+      <w:proofErr w:type="spellEnd"/>
     </w:p>
     <w:p>
       <w:pPr>
@@ -22109,7 +21623,21 @@
               <w:rPr>
                 <w:rFonts w:ascii="Times New Roman" w:hAnsi="Times New Roman" w:cs="Times New Roman"/>
               </w:rPr>
-              <w:t>Primary Actor is using SinglePlayer (UC-GT-01). Primary Actor has selected a map (UC-GT-02)</w:t>
+              <w:t xml:space="preserve">Primary Actor is using </w:t>
+            </w:r>
+            <w:proofErr w:type="spellStart"/>
+            <w:r>
+              <w:rPr>
+                <w:rFonts w:ascii="Times New Roman" w:hAnsi="Times New Roman" w:cs="Times New Roman"/>
+              </w:rPr>
+              <w:t>SinglePlayer</w:t>
+            </w:r>
+            <w:proofErr w:type="spellEnd"/>
+            <w:r>
+              <w:rPr>
+                <w:rFonts w:ascii="Times New Roman" w:hAnsi="Times New Roman" w:cs="Times New Roman"/>
+              </w:rPr>
+              <w:t xml:space="preserve"> (UC-GT-01). Primary Actor has selected a map (UC-GT-02)</w:t>
             </w:r>
             <w:r>
               <w:rPr>
@@ -22161,7 +21689,21 @@
               <w:rPr>
                 <w:rFonts w:ascii="Times New Roman" w:hAnsi="Times New Roman" w:cs="Times New Roman"/>
               </w:rPr>
-              <w:t>Player, SinglePlayer, Map, Game</w:t>
+              <w:t xml:space="preserve">Player, </w:t>
+            </w:r>
+            <w:proofErr w:type="spellStart"/>
+            <w:r>
+              <w:rPr>
+                <w:rFonts w:ascii="Times New Roman" w:hAnsi="Times New Roman" w:cs="Times New Roman"/>
+              </w:rPr>
+              <w:t>SinglePlayer</w:t>
+            </w:r>
+            <w:proofErr w:type="spellEnd"/>
+            <w:r>
+              <w:rPr>
+                <w:rFonts w:ascii="Times New Roman" w:hAnsi="Times New Roman" w:cs="Times New Roman"/>
+              </w:rPr>
+              <w:t>, Map, Game</w:t>
             </w:r>
           </w:p>
         </w:tc>
@@ -22661,13 +22203,28 @@
           <w:rFonts w:ascii="Times New Roman" w:hAnsi="Times New Roman" w:cs="Times New Roman"/>
           <w:b/>
         </w:rPr>
-        <w:t>Successful Outcomes:</w:t>
+        <w:t xml:space="preserve">Successful </w:t>
+      </w:r>
+      <w:proofErr w:type="spellStart"/>
+      <w:r>
+        <w:rPr>
+          <w:rFonts w:ascii="Times New Roman" w:hAnsi="Times New Roman" w:cs="Times New Roman"/>
+          <w:b/>
+        </w:rPr>
+        <w:t>Outcomes:</w:t>
       </w:r>
       <w:r>
         <w:rPr>
           <w:rFonts w:ascii="Times New Roman" w:hAnsi="Times New Roman" w:cs="Times New Roman"/>
         </w:rPr>
-        <w:t>Primary Actor starts an enemy attack</w:t>
+        <w:t>Primary</w:t>
+      </w:r>
+      <w:proofErr w:type="spellEnd"/>
+      <w:r>
+        <w:rPr>
+          <w:rFonts w:ascii="Times New Roman" w:hAnsi="Times New Roman" w:cs="Times New Roman"/>
+        </w:rPr>
+        <w:t xml:space="preserve"> Actor starts an enemy attack</w:t>
       </w:r>
     </w:p>
     <w:tbl>
@@ -22953,7 +22510,21 @@
               <w:rPr>
                 <w:rFonts w:ascii="Times New Roman" w:hAnsi="Times New Roman" w:cs="Times New Roman"/>
               </w:rPr>
-              <w:t>Primary Actor is using SinglePlayer (UC-GT-01). Primary Actor is playing a game (UC-GT-03)</w:t>
+              <w:t xml:space="preserve">Primary Actor is using </w:t>
+            </w:r>
+            <w:proofErr w:type="spellStart"/>
+            <w:r>
+              <w:rPr>
+                <w:rFonts w:ascii="Times New Roman" w:hAnsi="Times New Roman" w:cs="Times New Roman"/>
+              </w:rPr>
+              <w:t>SinglePlayer</w:t>
+            </w:r>
+            <w:proofErr w:type="spellEnd"/>
+            <w:r>
+              <w:rPr>
+                <w:rFonts w:ascii="Times New Roman" w:hAnsi="Times New Roman" w:cs="Times New Roman"/>
+              </w:rPr>
+              <w:t xml:space="preserve"> (UC-GT-01). Primary Actor is playing a game (UC-GT-03)</w:t>
             </w:r>
             <w:r>
               <w:rPr>
@@ -23005,7 +22576,21 @@
               <w:rPr>
                 <w:rFonts w:ascii="Times New Roman" w:hAnsi="Times New Roman" w:cs="Times New Roman"/>
               </w:rPr>
-              <w:t>Player, SinglePlayer, Game, Enemy</w:t>
+              <w:t xml:space="preserve">Player, </w:t>
+            </w:r>
+            <w:proofErr w:type="spellStart"/>
+            <w:r>
+              <w:rPr>
+                <w:rFonts w:ascii="Times New Roman" w:hAnsi="Times New Roman" w:cs="Times New Roman"/>
+              </w:rPr>
+              <w:t>SinglePlayer</w:t>
+            </w:r>
+            <w:proofErr w:type="spellEnd"/>
+            <w:r>
+              <w:rPr>
+                <w:rFonts w:ascii="Times New Roman" w:hAnsi="Times New Roman" w:cs="Times New Roman"/>
+              </w:rPr>
+              <w:t>, Game, Enemy</w:t>
             </w:r>
           </w:p>
         </w:tc>
@@ -23753,13 +23338,28 @@
           <w:rFonts w:ascii="Times New Roman" w:hAnsi="Times New Roman" w:cs="Times New Roman"/>
           <w:b/>
         </w:rPr>
-        <w:t>Successful Outcomes:</w:t>
+        <w:t xml:space="preserve">Successful </w:t>
+      </w:r>
+      <w:proofErr w:type="spellStart"/>
+      <w:r>
+        <w:rPr>
+          <w:rFonts w:ascii="Times New Roman" w:hAnsi="Times New Roman" w:cs="Times New Roman"/>
+          <w:b/>
+        </w:rPr>
+        <w:t>Outcomes:</w:t>
       </w:r>
       <w:r>
         <w:rPr>
           <w:rFonts w:ascii="Times New Roman" w:hAnsi="Times New Roman" w:cs="Times New Roman"/>
         </w:rPr>
-        <w:t>Primary Actor sells an existing structure</w:t>
+        <w:t>Primary</w:t>
+      </w:r>
+      <w:proofErr w:type="spellEnd"/>
+      <w:r>
+        <w:rPr>
+          <w:rFonts w:ascii="Times New Roman" w:hAnsi="Times New Roman" w:cs="Times New Roman"/>
+        </w:rPr>
+        <w:t xml:space="preserve"> Actor sells an existing structure</w:t>
       </w:r>
     </w:p>
     <w:tbl>
@@ -24045,7 +23645,21 @@
               <w:rPr>
                 <w:rFonts w:ascii="Times New Roman" w:hAnsi="Times New Roman" w:cs="Times New Roman"/>
               </w:rPr>
-              <w:t>Primary Actor is using SinglePlayer (UC-GT-01). Primary Actor is playing a game (UC-GT-03). Structure exists in Game (</w:t>
+              <w:t xml:space="preserve">Primary Actor is using </w:t>
+            </w:r>
+            <w:proofErr w:type="spellStart"/>
+            <w:r>
+              <w:rPr>
+                <w:rFonts w:ascii="Times New Roman" w:hAnsi="Times New Roman" w:cs="Times New Roman"/>
+              </w:rPr>
+              <w:t>SinglePlayer</w:t>
+            </w:r>
+            <w:proofErr w:type="spellEnd"/>
+            <w:r>
+              <w:rPr>
+                <w:rFonts w:ascii="Times New Roman" w:hAnsi="Times New Roman" w:cs="Times New Roman"/>
+              </w:rPr>
+              <w:t xml:space="preserve"> (UC-GT-01). Primary Actor is playing a game (UC-GT-03). Structure exists in Game (</w:t>
             </w:r>
             <w:r>
               <w:rPr>
@@ -24109,7 +23723,21 @@
               <w:rPr>
                 <w:rFonts w:ascii="Times New Roman" w:hAnsi="Times New Roman" w:cs="Times New Roman"/>
               </w:rPr>
-              <w:t xml:space="preserve">Player, SinglePlayer, Game, </w:t>
+              <w:t xml:space="preserve">Player, </w:t>
+            </w:r>
+            <w:proofErr w:type="spellStart"/>
+            <w:r>
+              <w:rPr>
+                <w:rFonts w:ascii="Times New Roman" w:hAnsi="Times New Roman" w:cs="Times New Roman"/>
+              </w:rPr>
+              <w:t>SinglePlayer</w:t>
+            </w:r>
+            <w:proofErr w:type="spellEnd"/>
+            <w:r>
+              <w:rPr>
+                <w:rFonts w:ascii="Times New Roman" w:hAnsi="Times New Roman" w:cs="Times New Roman"/>
+              </w:rPr>
+              <w:t xml:space="preserve">, Game, </w:t>
             </w:r>
             <w:r>
               <w:rPr>
@@ -24653,13 +24281,28 @@
           <w:rFonts w:ascii="Times New Roman" w:hAnsi="Times New Roman" w:cs="Times New Roman"/>
           <w:b/>
         </w:rPr>
-        <w:t>Successful Outcomes:</w:t>
+        <w:t xml:space="preserve">Successful </w:t>
+      </w:r>
+      <w:proofErr w:type="spellStart"/>
+      <w:r>
+        <w:rPr>
+          <w:rFonts w:ascii="Times New Roman" w:hAnsi="Times New Roman" w:cs="Times New Roman"/>
+          <w:b/>
+        </w:rPr>
+        <w:t>Outcomes:</w:t>
       </w:r>
       <w:r>
         <w:rPr>
           <w:rFonts w:ascii="Times New Roman" w:hAnsi="Times New Roman" w:cs="Times New Roman"/>
         </w:rPr>
-        <w:t>Primary Actor buys a structure</w:t>
+        <w:t>Primary</w:t>
+      </w:r>
+      <w:proofErr w:type="spellEnd"/>
+      <w:r>
+        <w:rPr>
+          <w:rFonts w:ascii="Times New Roman" w:hAnsi="Times New Roman" w:cs="Times New Roman"/>
+        </w:rPr>
+        <w:t xml:space="preserve"> Actor buys a structure</w:t>
       </w:r>
     </w:p>
     <w:tbl>
@@ -24945,7 +24588,21 @@
               <w:rPr>
                 <w:rFonts w:ascii="Times New Roman" w:hAnsi="Times New Roman" w:cs="Times New Roman"/>
               </w:rPr>
-              <w:t>Primary Actor is using SinglePlayer (UC-GT-01). Primary Actor is playing a game (UC-GT-03). Player has enough Score Points (</w:t>
+              <w:t xml:space="preserve">Primary Actor is using </w:t>
+            </w:r>
+            <w:proofErr w:type="spellStart"/>
+            <w:r>
+              <w:rPr>
+                <w:rFonts w:ascii="Times New Roman" w:hAnsi="Times New Roman" w:cs="Times New Roman"/>
+              </w:rPr>
+              <w:t>SinglePlayer</w:t>
+            </w:r>
+            <w:proofErr w:type="spellEnd"/>
+            <w:r>
+              <w:rPr>
+                <w:rFonts w:ascii="Times New Roman" w:hAnsi="Times New Roman" w:cs="Times New Roman"/>
+              </w:rPr>
+              <w:t xml:space="preserve"> (UC-GT-01). Primary Actor is playing a game (UC-GT-03). Player has enough Score Points (</w:t>
             </w:r>
             <w:r>
               <w:rPr>
@@ -25003,7 +24660,21 @@
               <w:rPr>
                 <w:rFonts w:ascii="Times New Roman" w:hAnsi="Times New Roman" w:cs="Times New Roman"/>
               </w:rPr>
-              <w:t>Player, SinglePlayer, Game, Structure</w:t>
+              <w:t xml:space="preserve">Player, </w:t>
+            </w:r>
+            <w:proofErr w:type="spellStart"/>
+            <w:r>
+              <w:rPr>
+                <w:rFonts w:ascii="Times New Roman" w:hAnsi="Times New Roman" w:cs="Times New Roman"/>
+              </w:rPr>
+              <w:t>SinglePlayer</w:t>
+            </w:r>
+            <w:proofErr w:type="spellEnd"/>
+            <w:r>
+              <w:rPr>
+                <w:rFonts w:ascii="Times New Roman" w:hAnsi="Times New Roman" w:cs="Times New Roman"/>
+              </w:rPr>
+              <w:t>, Game, Structure</w:t>
             </w:r>
           </w:p>
         </w:tc>
@@ -25968,7 +25639,21 @@
               <w:rPr>
                 <w:rFonts w:ascii="Times New Roman" w:hAnsi="Times New Roman" w:cs="Times New Roman"/>
               </w:rPr>
-              <w:t>Primary Actor is using SinglePlayer (UC-GT-01). Primary Actor is playing a game (UC-GT-03). Primary Actor has bought a structure (UC-GT-06)</w:t>
+              <w:t xml:space="preserve">Primary Actor is using </w:t>
+            </w:r>
+            <w:proofErr w:type="spellStart"/>
+            <w:r>
+              <w:rPr>
+                <w:rFonts w:ascii="Times New Roman" w:hAnsi="Times New Roman" w:cs="Times New Roman"/>
+              </w:rPr>
+              <w:t>SinglePlayer</w:t>
+            </w:r>
+            <w:proofErr w:type="spellEnd"/>
+            <w:r>
+              <w:rPr>
+                <w:rFonts w:ascii="Times New Roman" w:hAnsi="Times New Roman" w:cs="Times New Roman"/>
+              </w:rPr>
+              <w:t xml:space="preserve"> (UC-GT-01). Primary Actor is playing a game (UC-GT-03). Primary Actor has bought a structure (UC-GT-06)</w:t>
             </w:r>
             <w:r>
               <w:rPr>
@@ -26038,7 +25723,21 @@
               <w:rPr>
                 <w:rFonts w:ascii="Times New Roman" w:hAnsi="Times New Roman" w:cs="Times New Roman"/>
               </w:rPr>
-              <w:t>Player, SinglePlayer, Game, Structure</w:t>
+              <w:t xml:space="preserve">Player, </w:t>
+            </w:r>
+            <w:proofErr w:type="spellStart"/>
+            <w:r>
+              <w:rPr>
+                <w:rFonts w:ascii="Times New Roman" w:hAnsi="Times New Roman" w:cs="Times New Roman"/>
+              </w:rPr>
+              <w:t>SinglePlayer</w:t>
+            </w:r>
+            <w:proofErr w:type="spellEnd"/>
+            <w:r>
+              <w:rPr>
+                <w:rFonts w:ascii="Times New Roman" w:hAnsi="Times New Roman" w:cs="Times New Roman"/>
+              </w:rPr>
+              <w:t>, Game, Structure</w:t>
             </w:r>
           </w:p>
         </w:tc>
@@ -27280,7 +26979,21 @@
               <w:rPr>
                 <w:rFonts w:ascii="Times New Roman" w:hAnsi="Times New Roman" w:cs="Times New Roman"/>
               </w:rPr>
-              <w:t xml:space="preserve">Primary Actor is using SinglePlayer (UC-GT-01). </w:t>
+              <w:t xml:space="preserve">Primary Actor is using </w:t>
+            </w:r>
+            <w:proofErr w:type="spellStart"/>
+            <w:r>
+              <w:rPr>
+                <w:rFonts w:ascii="Times New Roman" w:hAnsi="Times New Roman" w:cs="Times New Roman"/>
+              </w:rPr>
+              <w:t>SinglePlayer</w:t>
+            </w:r>
+            <w:proofErr w:type="spellEnd"/>
+            <w:r>
+              <w:rPr>
+                <w:rFonts w:ascii="Times New Roman" w:hAnsi="Times New Roman" w:cs="Times New Roman"/>
+              </w:rPr>
+              <w:t xml:space="preserve"> (UC-GT-01). </w:t>
             </w:r>
             <w:r>
               <w:rPr>
@@ -27350,7 +27063,21 @@
               <w:rPr>
                 <w:rFonts w:ascii="Times New Roman" w:hAnsi="Times New Roman" w:cs="Times New Roman"/>
               </w:rPr>
-              <w:t>Player, SinglePlayer, Game</w:t>
+              <w:t xml:space="preserve">Player, </w:t>
+            </w:r>
+            <w:proofErr w:type="spellStart"/>
+            <w:r>
+              <w:rPr>
+                <w:rFonts w:ascii="Times New Roman" w:hAnsi="Times New Roman" w:cs="Times New Roman"/>
+              </w:rPr>
+              <w:t>SinglePlayer</w:t>
+            </w:r>
+            <w:proofErr w:type="spellEnd"/>
+            <w:r>
+              <w:rPr>
+                <w:rFonts w:ascii="Times New Roman" w:hAnsi="Times New Roman" w:cs="Times New Roman"/>
+              </w:rPr>
+              <w:t>, Game</w:t>
             </w:r>
           </w:p>
         </w:tc>
@@ -28002,7 +27729,21 @@
               <w:rPr>
                 <w:rFonts w:ascii="Times New Roman" w:hAnsi="Times New Roman" w:cs="Times New Roman"/>
               </w:rPr>
-              <w:t>Primary Actor is using SinglePlayer (UC-GT-01). Primary Actor is playing a game (UC-GT-03).</w:t>
+              <w:t xml:space="preserve">Primary Actor is using </w:t>
+            </w:r>
+            <w:proofErr w:type="spellStart"/>
+            <w:r>
+              <w:rPr>
+                <w:rFonts w:ascii="Times New Roman" w:hAnsi="Times New Roman" w:cs="Times New Roman"/>
+              </w:rPr>
+              <w:t>SinglePlayer</w:t>
+            </w:r>
+            <w:proofErr w:type="spellEnd"/>
+            <w:r>
+              <w:rPr>
+                <w:rFonts w:ascii="Times New Roman" w:hAnsi="Times New Roman" w:cs="Times New Roman"/>
+              </w:rPr>
+              <w:t xml:space="preserve"> (UC-GT-01). Primary Actor is playing a game (UC-GT-03).</w:t>
             </w:r>
           </w:p>
         </w:tc>
@@ -28048,7 +27789,21 @@
               <w:rPr>
                 <w:rFonts w:ascii="Times New Roman" w:hAnsi="Times New Roman" w:cs="Times New Roman"/>
               </w:rPr>
-              <w:t>Player, SinglePlayer, Game</w:t>
+              <w:t xml:space="preserve">Player, </w:t>
+            </w:r>
+            <w:proofErr w:type="spellStart"/>
+            <w:r>
+              <w:rPr>
+                <w:rFonts w:ascii="Times New Roman" w:hAnsi="Times New Roman" w:cs="Times New Roman"/>
+              </w:rPr>
+              <w:t>SinglePlayer</w:t>
+            </w:r>
+            <w:proofErr w:type="spellEnd"/>
+            <w:r>
+              <w:rPr>
+                <w:rFonts w:ascii="Times New Roman" w:hAnsi="Times New Roman" w:cs="Times New Roman"/>
+              </w:rPr>
+              <w:t>, Game</w:t>
             </w:r>
           </w:p>
         </w:tc>
@@ -28798,7 +28553,21 @@
               <w:rPr>
                 <w:rFonts w:ascii="Times New Roman" w:hAnsi="Times New Roman" w:cs="Times New Roman"/>
               </w:rPr>
-              <w:t>Primary Actor is using SinglePlayer (UC-GT-01). Primary Actor is playing a game (UC-GT-03).</w:t>
+              <w:t xml:space="preserve">Primary Actor is using </w:t>
+            </w:r>
+            <w:proofErr w:type="spellStart"/>
+            <w:r>
+              <w:rPr>
+                <w:rFonts w:ascii="Times New Roman" w:hAnsi="Times New Roman" w:cs="Times New Roman"/>
+              </w:rPr>
+              <w:t>SinglePlayer</w:t>
+            </w:r>
+            <w:proofErr w:type="spellEnd"/>
+            <w:r>
+              <w:rPr>
+                <w:rFonts w:ascii="Times New Roman" w:hAnsi="Times New Roman" w:cs="Times New Roman"/>
+              </w:rPr>
+              <w:t xml:space="preserve"> (UC-GT-01). Primary Actor is playing a game (UC-GT-03).</w:t>
             </w:r>
             <w:r>
               <w:rPr>
@@ -28856,7 +28625,21 @@
               <w:rPr>
                 <w:rFonts w:ascii="Times New Roman" w:hAnsi="Times New Roman" w:cs="Times New Roman"/>
               </w:rPr>
-              <w:t>Player, SinglePlayer, Game</w:t>
+              <w:t xml:space="preserve">Player, </w:t>
+            </w:r>
+            <w:proofErr w:type="spellStart"/>
+            <w:r>
+              <w:rPr>
+                <w:rFonts w:ascii="Times New Roman" w:hAnsi="Times New Roman" w:cs="Times New Roman"/>
+              </w:rPr>
+              <w:t>SinglePlayer</w:t>
+            </w:r>
+            <w:proofErr w:type="spellEnd"/>
+            <w:r>
+              <w:rPr>
+                <w:rFonts w:ascii="Times New Roman" w:hAnsi="Times New Roman" w:cs="Times New Roman"/>
+              </w:rPr>
+              <w:t>, Game</w:t>
             </w:r>
           </w:p>
         </w:tc>
@@ -30192,7 +29975,21 @@
               <w:rPr>
                 <w:rFonts w:ascii="Times New Roman" w:hAnsi="Times New Roman" w:cs="Times New Roman"/>
               </w:rPr>
-              <w:t>Primary Actor is using SinglePlayer(UC-GT-01).</w:t>
+              <w:t xml:space="preserve">Primary Actor is using </w:t>
+            </w:r>
+            <w:proofErr w:type="spellStart"/>
+            <w:r>
+              <w:rPr>
+                <w:rFonts w:ascii="Times New Roman" w:hAnsi="Times New Roman" w:cs="Times New Roman"/>
+              </w:rPr>
+              <w:t>SinglePlayer</w:t>
+            </w:r>
+            <w:proofErr w:type="spellEnd"/>
+            <w:r>
+              <w:rPr>
+                <w:rFonts w:ascii="Times New Roman" w:hAnsi="Times New Roman" w:cs="Times New Roman"/>
+              </w:rPr>
+              <w:t>(UC-GT-01).</w:t>
             </w:r>
           </w:p>
         </w:tc>
@@ -30238,7 +30035,21 @@
               <w:rPr>
                 <w:rFonts w:ascii="Times New Roman" w:hAnsi="Times New Roman" w:cs="Times New Roman"/>
               </w:rPr>
-              <w:t>Player, SinglePlayer, Score</w:t>
+              <w:t xml:space="preserve">Player, </w:t>
+            </w:r>
+            <w:proofErr w:type="spellStart"/>
+            <w:r>
+              <w:rPr>
+                <w:rFonts w:ascii="Times New Roman" w:hAnsi="Times New Roman" w:cs="Times New Roman"/>
+              </w:rPr>
+              <w:t>SinglePlayer</w:t>
+            </w:r>
+            <w:proofErr w:type="spellEnd"/>
+            <w:r>
+              <w:rPr>
+                <w:rFonts w:ascii="Times New Roman" w:hAnsi="Times New Roman" w:cs="Times New Roman"/>
+              </w:rPr>
+              <w:t>, Score</w:t>
             </w:r>
             <w:r>
               <w:rPr>
@@ -30936,7 +30747,21 @@
               <w:rPr>
                 <w:rFonts w:ascii="Times New Roman" w:hAnsi="Times New Roman" w:cs="Times New Roman"/>
               </w:rPr>
-              <w:t xml:space="preserve">Primary Actor is using SinglePlayer (UC-GT-01). Primary Actor is playing a game (UC-GT-03). Primary Actor has </w:t>
+              <w:t xml:space="preserve">Primary Actor is using </w:t>
+            </w:r>
+            <w:proofErr w:type="spellStart"/>
+            <w:r>
+              <w:rPr>
+                <w:rFonts w:ascii="Times New Roman" w:hAnsi="Times New Roman" w:cs="Times New Roman"/>
+              </w:rPr>
+              <w:t>SinglePlayer</w:t>
+            </w:r>
+            <w:proofErr w:type="spellEnd"/>
+            <w:r>
+              <w:rPr>
+                <w:rFonts w:ascii="Times New Roman" w:hAnsi="Times New Roman" w:cs="Times New Roman"/>
+              </w:rPr>
+              <w:t xml:space="preserve"> (UC-GT-01). Primary Actor is playing a game (UC-GT-03). Primary Actor has </w:t>
             </w:r>
             <w:r>
               <w:rPr>
@@ -31006,7 +30831,21 @@
               <w:rPr>
                 <w:rFonts w:ascii="Times New Roman" w:hAnsi="Times New Roman" w:cs="Times New Roman"/>
               </w:rPr>
-              <w:t>Player, SinglePlayer, Game, Structure</w:t>
+              <w:t xml:space="preserve">Player, </w:t>
+            </w:r>
+            <w:proofErr w:type="spellStart"/>
+            <w:r>
+              <w:rPr>
+                <w:rFonts w:ascii="Times New Roman" w:hAnsi="Times New Roman" w:cs="Times New Roman"/>
+              </w:rPr>
+              <w:t>SinglePlayer</w:t>
+            </w:r>
+            <w:proofErr w:type="spellEnd"/>
+            <w:r>
+              <w:rPr>
+                <w:rFonts w:ascii="Times New Roman" w:hAnsi="Times New Roman" w:cs="Times New Roman"/>
+              </w:rPr>
+              <w:t>, Game, Structure</w:t>
             </w:r>
           </w:p>
         </w:tc>
@@ -31882,7 +31721,21 @@
               <w:rPr>
                 <w:rFonts w:ascii="Times New Roman" w:hAnsi="Times New Roman" w:cs="Times New Roman"/>
               </w:rPr>
-              <w:t xml:space="preserve">Primary Actor is using SinglePlayer (UC-GT-01). Primary Actor is playing a game (UC-GT-03). Primary Actor has placed a structure (UC-GT-07). </w:t>
+              <w:t xml:space="preserve">Primary Actor is using </w:t>
+            </w:r>
+            <w:proofErr w:type="spellStart"/>
+            <w:r>
+              <w:rPr>
+                <w:rFonts w:ascii="Times New Roman" w:hAnsi="Times New Roman" w:cs="Times New Roman"/>
+              </w:rPr>
+              <w:t>SinglePlayer</w:t>
+            </w:r>
+            <w:proofErr w:type="spellEnd"/>
+            <w:r>
+              <w:rPr>
+                <w:rFonts w:ascii="Times New Roman" w:hAnsi="Times New Roman" w:cs="Times New Roman"/>
+              </w:rPr>
+              <w:t xml:space="preserve"> (UC-GT-01). Primary Actor is playing a game (UC-GT-03). Primary Actor has placed a structure (UC-GT-07). </w:t>
             </w:r>
             <w:r>
               <w:rPr>
@@ -31934,7 +31787,21 @@
               <w:rPr>
                 <w:rFonts w:ascii="Times New Roman" w:hAnsi="Times New Roman" w:cs="Times New Roman"/>
               </w:rPr>
-              <w:t>Player, SinglePlayer, Game, Structure</w:t>
+              <w:t xml:space="preserve">Player, </w:t>
+            </w:r>
+            <w:proofErr w:type="spellStart"/>
+            <w:r>
+              <w:rPr>
+                <w:rFonts w:ascii="Times New Roman" w:hAnsi="Times New Roman" w:cs="Times New Roman"/>
+              </w:rPr>
+              <w:t>SinglePlayer</w:t>
+            </w:r>
+            <w:proofErr w:type="spellEnd"/>
+            <w:r>
+              <w:rPr>
+                <w:rFonts w:ascii="Times New Roman" w:hAnsi="Times New Roman" w:cs="Times New Roman"/>
+              </w:rPr>
+              <w:t>, Game, Structure</w:t>
             </w:r>
           </w:p>
         </w:tc>
@@ -32910,7 +32777,21 @@
               <w:rPr>
                 <w:rFonts w:ascii="Times New Roman" w:hAnsi="Times New Roman" w:cs="Times New Roman"/>
               </w:rPr>
-              <w:t xml:space="preserve">Primary Actor is using SinglePlayer (UC-GT-01). Primary Actor is playing a game (UC-GT-03). Primary Actor has </w:t>
+              <w:t xml:space="preserve">Primary Actor is using </w:t>
+            </w:r>
+            <w:proofErr w:type="spellStart"/>
+            <w:r>
+              <w:rPr>
+                <w:rFonts w:ascii="Times New Roman" w:hAnsi="Times New Roman" w:cs="Times New Roman"/>
+              </w:rPr>
+              <w:t>SinglePlayer</w:t>
+            </w:r>
+            <w:proofErr w:type="spellEnd"/>
+            <w:r>
+              <w:rPr>
+                <w:rFonts w:ascii="Times New Roman" w:hAnsi="Times New Roman" w:cs="Times New Roman"/>
+              </w:rPr>
+              <w:t xml:space="preserve"> (UC-GT-01). Primary Actor is playing a game (UC-GT-03). Primary Actor has </w:t>
             </w:r>
             <w:r>
               <w:rPr>
@@ -32968,7 +32849,21 @@
               <w:rPr>
                 <w:rFonts w:ascii="Times New Roman" w:hAnsi="Times New Roman" w:cs="Times New Roman"/>
               </w:rPr>
-              <w:t>Player, SinglePlayer, G</w:t>
+              <w:t xml:space="preserve">Player, </w:t>
+            </w:r>
+            <w:proofErr w:type="spellStart"/>
+            <w:r>
+              <w:rPr>
+                <w:rFonts w:ascii="Times New Roman" w:hAnsi="Times New Roman" w:cs="Times New Roman"/>
+              </w:rPr>
+              <w:t>SinglePlayer</w:t>
+            </w:r>
+            <w:proofErr w:type="spellEnd"/>
+            <w:r>
+              <w:rPr>
+                <w:rFonts w:ascii="Times New Roman" w:hAnsi="Times New Roman" w:cs="Times New Roman"/>
+              </w:rPr>
+              <w:t>, G</w:t>
             </w:r>
             <w:r>
               <w:rPr>
@@ -33733,7 +33628,7 @@
               <w:rPr>
                 <w:rFonts w:ascii="Times New Roman" w:hAnsi="Times New Roman" w:cs="Times New Roman"/>
               </w:rPr>
-              <w:t>Map to be edited is initially valid</w:t>
+              <w:t>Structure exists in Game</w:t>
             </w:r>
           </w:p>
         </w:tc>
@@ -33748,6 +33643,18 @@
                 <w:rFonts w:ascii="Times New Roman" w:hAnsi="Times New Roman" w:cs="Times New Roman"/>
               </w:rPr>
             </w:pPr>
+            <w:r>
+              <w:rPr>
+                <w:rFonts w:ascii="Times New Roman" w:hAnsi="Times New Roman" w:cs="Times New Roman"/>
+              </w:rPr>
+              <w:t xml:space="preserve">If the Player wants to sell a Structure, </w:t>
+            </w:r>
+            <w:r>
+              <w:rPr>
+                <w:rFonts w:ascii="Times New Roman" w:hAnsi="Times New Roman" w:cs="Times New Roman"/>
+              </w:rPr>
+              <w:t>there should be an existing one in Game.</w:t>
+            </w:r>
           </w:p>
         </w:tc>
         <w:tc>
@@ -33785,7 +33692,14 @@
                 <w:rFonts w:ascii="Times New Roman" w:hAnsi="Times New Roman" w:cs="Times New Roman"/>
                 <w:u w:val="single"/>
               </w:rPr>
-              <w:t>BR2</w:t>
+              <w:t>BR</w:t>
+            </w:r>
+            <w:r>
+              <w:rPr>
+                <w:rFonts w:ascii="Times New Roman" w:hAnsi="Times New Roman" w:cs="Times New Roman"/>
+                <w:u w:val="single"/>
+              </w:rPr>
+              <w:t>2</w:t>
             </w:r>
           </w:p>
         </w:tc>
@@ -33804,7 +33718,7 @@
               <w:rPr>
                 <w:rFonts w:ascii="Times New Roman" w:hAnsi="Times New Roman" w:cs="Times New Roman"/>
               </w:rPr>
-              <w:t>Structure exists in Game</w:t>
+              <w:t>Player has enough Score Points</w:t>
             </w:r>
           </w:p>
         </w:tc>
@@ -33823,13 +33737,31 @@
               <w:rPr>
                 <w:rFonts w:ascii="Times New Roman" w:hAnsi="Times New Roman" w:cs="Times New Roman"/>
               </w:rPr>
-              <w:t xml:space="preserve">If the Player wants to sell a Structure, </w:t>
-            </w:r>
-            <w:r>
-              <w:rPr>
-                <w:rFonts w:ascii="Times New Roman" w:hAnsi="Times New Roman" w:cs="Times New Roman"/>
-              </w:rPr>
-              <w:t>there should be an existing one in Game.</w:t>
+              <w:t>In order to buy</w:t>
+            </w:r>
+            <w:r>
+              <w:rPr>
+                <w:rFonts w:ascii="Times New Roman" w:hAnsi="Times New Roman" w:cs="Times New Roman"/>
+              </w:rPr>
+              <w:t xml:space="preserve"> or upgrade</w:t>
+            </w:r>
+            <w:r>
+              <w:rPr>
+                <w:rFonts w:ascii="Times New Roman" w:hAnsi="Times New Roman" w:cs="Times New Roman"/>
+              </w:rPr>
+              <w:t xml:space="preserve"> a Structure, an amount of Score Points are required. Once the Structure has  been successfully bought</w:t>
+            </w:r>
+            <w:r>
+              <w:rPr>
+                <w:rFonts w:ascii="Times New Roman" w:hAnsi="Times New Roman" w:cs="Times New Roman"/>
+              </w:rPr>
+              <w:t xml:space="preserve"> or upgraded</w:t>
+            </w:r>
+            <w:r>
+              <w:rPr>
+                <w:rFonts w:ascii="Times New Roman" w:hAnsi="Times New Roman" w:cs="Times New Roman"/>
+              </w:rPr>
+              <w:t>, the required Score Points will be deducted.</w:t>
             </w:r>
           </w:p>
         </w:tc>
@@ -33868,7 +33800,14 @@
                 <w:rFonts w:ascii="Times New Roman" w:hAnsi="Times New Roman" w:cs="Times New Roman"/>
                 <w:u w:val="single"/>
               </w:rPr>
-              <w:t>BR3</w:t>
+              <w:t>BR</w:t>
+            </w:r>
+            <w:r>
+              <w:rPr>
+                <w:rFonts w:ascii="Times New Roman" w:hAnsi="Times New Roman" w:cs="Times New Roman"/>
+                <w:u w:val="single"/>
+              </w:rPr>
+              <w:t>3</w:t>
             </w:r>
           </w:p>
         </w:tc>
@@ -33887,7 +33826,7 @@
               <w:rPr>
                 <w:rFonts w:ascii="Times New Roman" w:hAnsi="Times New Roman" w:cs="Times New Roman"/>
               </w:rPr>
-              <w:t>Player has enough Score Points</w:t>
+              <w:t>Valid selected area for Structure</w:t>
             </w:r>
           </w:p>
         </w:tc>
@@ -33906,31 +33845,19 @@
               <w:rPr>
                 <w:rFonts w:ascii="Times New Roman" w:hAnsi="Times New Roman" w:cs="Times New Roman"/>
               </w:rPr>
-              <w:t>In order to buy</w:t>
-            </w:r>
-            <w:r>
-              <w:rPr>
-                <w:rFonts w:ascii="Times New Roman" w:hAnsi="Times New Roman" w:cs="Times New Roman"/>
-              </w:rPr>
-              <w:t xml:space="preserve"> or upgrade</w:t>
-            </w:r>
-            <w:r>
-              <w:rPr>
-                <w:rFonts w:ascii="Times New Roman" w:hAnsi="Times New Roman" w:cs="Times New Roman"/>
-              </w:rPr>
-              <w:t xml:space="preserve"> a Structure, an amount of Score Points are required. Once the Structure has  been successfully bought</w:t>
-            </w:r>
-            <w:r>
-              <w:rPr>
-                <w:rFonts w:ascii="Times New Roman" w:hAnsi="Times New Roman" w:cs="Times New Roman"/>
-              </w:rPr>
-              <w:t xml:space="preserve"> or upgraded</w:t>
-            </w:r>
-            <w:r>
-              <w:rPr>
-                <w:rFonts w:ascii="Times New Roman" w:hAnsi="Times New Roman" w:cs="Times New Roman"/>
-              </w:rPr>
-              <w:t>, the required Score Points will be deducted.</w:t>
+              <w:t>Structures must be placed in an area</w:t>
+            </w:r>
+            <w:r>
+              <w:rPr>
+                <w:rFonts w:ascii="Times New Roman" w:hAnsi="Times New Roman" w:cs="Times New Roman"/>
+              </w:rPr>
+              <w:t xml:space="preserve"> on the Map</w:t>
+            </w:r>
+            <w:r>
+              <w:rPr>
+                <w:rFonts w:ascii="Times New Roman" w:hAnsi="Times New Roman" w:cs="Times New Roman"/>
+              </w:rPr>
+              <w:t xml:space="preserve"> that is not part of the Path.</w:t>
             </w:r>
           </w:p>
         </w:tc>
@@ -33969,7 +33896,14 @@
                 <w:rFonts w:ascii="Times New Roman" w:hAnsi="Times New Roman" w:cs="Times New Roman"/>
                 <w:u w:val="single"/>
               </w:rPr>
-              <w:t>BR4</w:t>
+              <w:t>BR</w:t>
+            </w:r>
+            <w:r>
+              <w:rPr>
+                <w:rFonts w:ascii="Times New Roman" w:hAnsi="Times New Roman" w:cs="Times New Roman"/>
+                <w:u w:val="single"/>
+              </w:rPr>
+              <w:t>4</w:t>
             </w:r>
           </w:p>
         </w:tc>
@@ -33988,7 +33922,7 @@
               <w:rPr>
                 <w:rFonts w:ascii="Times New Roman" w:hAnsi="Times New Roman" w:cs="Times New Roman"/>
               </w:rPr>
-              <w:t>Valid selected area for Structure</w:t>
+              <w:t>Valid Game Name</w:t>
             </w:r>
           </w:p>
         </w:tc>
@@ -34007,19 +33941,7 @@
               <w:rPr>
                 <w:rFonts w:ascii="Times New Roman" w:hAnsi="Times New Roman" w:cs="Times New Roman"/>
               </w:rPr>
-              <w:t>Structures must be placed in an area</w:t>
-            </w:r>
-            <w:r>
-              <w:rPr>
-                <w:rFonts w:ascii="Times New Roman" w:hAnsi="Times New Roman" w:cs="Times New Roman"/>
-              </w:rPr>
-              <w:t xml:space="preserve"> on the Map</w:t>
-            </w:r>
-            <w:r>
-              <w:rPr>
-                <w:rFonts w:ascii="Times New Roman" w:hAnsi="Times New Roman" w:cs="Times New Roman"/>
-              </w:rPr>
-              <w:t xml:space="preserve"> that is not part of the Path.</w:t>
+              <w:t>For the name of the saved Game to be valid, it must be between 1 and 30 characters, and only contain numbers ['0'...'9'], lowercase ['a'...'z'] and upper case letter ['A'...'Z'], dashes['-'], and underscores ['_']</w:t>
             </w:r>
           </w:p>
         </w:tc>
@@ -34058,7 +33980,14 @@
                 <w:rFonts w:ascii="Times New Roman" w:hAnsi="Times New Roman" w:cs="Times New Roman"/>
                 <w:u w:val="single"/>
               </w:rPr>
-              <w:t>BR5</w:t>
+              <w:t>BR</w:t>
+            </w:r>
+            <w:r>
+              <w:rPr>
+                <w:rFonts w:ascii="Times New Roman" w:hAnsi="Times New Roman" w:cs="Times New Roman"/>
+                <w:u w:val="single"/>
+              </w:rPr>
+              <w:t>5</w:t>
             </w:r>
           </w:p>
         </w:tc>
@@ -34077,7 +34006,7 @@
               <w:rPr>
                 <w:rFonts w:ascii="Times New Roman" w:hAnsi="Times New Roman" w:cs="Times New Roman"/>
               </w:rPr>
-              <w:t>Valid Game Name</w:t>
+              <w:t>Valid Username</w:t>
             </w:r>
           </w:p>
         </w:tc>
@@ -34096,7 +34025,343 @@
               <w:rPr>
                 <w:rFonts w:ascii="Times New Roman" w:hAnsi="Times New Roman" w:cs="Times New Roman"/>
               </w:rPr>
-              <w:t>For the name of the saved Game to be valid, it must be between 1 and 30 characters, and only contain numbers ['0'...'9'], lowercase ['a'...'z'] and upper case letter ['A'...'Z'], dashes['-'], and underscores ['_']</w:t>
+              <w:t>For the username to be valid, it must be unoccupied by another user.</w:t>
+            </w:r>
+          </w:p>
+        </w:tc>
+        <w:tc>
+          <w:tcPr>
+            <w:tcW w:w="1985" w:type="dxa"/>
+            <w:shd w:val="clear" w:color="auto" w:fill="FFFFFF" w:themeFill="background1"/>
+          </w:tcPr>
+          <w:p>
+            <w:pPr>
+              <w:rPr>
+                <w:rFonts w:ascii="Times New Roman" w:hAnsi="Times New Roman" w:cs="Times New Roman"/>
+              </w:rPr>
+            </w:pPr>
+          </w:p>
+        </w:tc>
+      </w:tr>
+      <w:tr>
+        <w:trPr>
+          <w:trHeight w:val="453"/>
+        </w:trPr>
+        <w:tc>
+          <w:tcPr>
+            <w:tcW w:w="999" w:type="dxa"/>
+            <w:shd w:val="clear" w:color="auto" w:fill="FFFFFF" w:themeFill="background1"/>
+          </w:tcPr>
+          <w:p>
+            <w:pPr>
+              <w:rPr>
+                <w:rFonts w:ascii="Times New Roman" w:hAnsi="Times New Roman" w:cs="Times New Roman"/>
+                <w:u w:val="single"/>
+              </w:rPr>
+            </w:pPr>
+            <w:r>
+              <w:rPr>
+                <w:rFonts w:ascii="Times New Roman" w:hAnsi="Times New Roman" w:cs="Times New Roman"/>
+                <w:u w:val="single"/>
+              </w:rPr>
+              <w:t>BR</w:t>
+            </w:r>
+            <w:r>
+              <w:rPr>
+                <w:rFonts w:ascii="Times New Roman" w:hAnsi="Times New Roman" w:cs="Times New Roman"/>
+                <w:u w:val="single"/>
+              </w:rPr>
+              <w:t>6</w:t>
+            </w:r>
+          </w:p>
+        </w:tc>
+        <w:tc>
+          <w:tcPr>
+            <w:tcW w:w="1661" w:type="dxa"/>
+            <w:shd w:val="clear" w:color="auto" w:fill="FFFFFF" w:themeFill="background1"/>
+          </w:tcPr>
+          <w:p>
+            <w:pPr>
+              <w:rPr>
+                <w:rFonts w:ascii="Times New Roman" w:hAnsi="Times New Roman" w:cs="Times New Roman"/>
+              </w:rPr>
+            </w:pPr>
+            <w:r>
+              <w:rPr>
+                <w:rFonts w:ascii="Times New Roman" w:hAnsi="Times New Roman" w:cs="Times New Roman"/>
+              </w:rPr>
+              <w:t>Valid Password</w:t>
+            </w:r>
+          </w:p>
+        </w:tc>
+        <w:tc>
+          <w:tcPr>
+            <w:tcW w:w="4819" w:type="dxa"/>
+            <w:shd w:val="clear" w:color="auto" w:fill="FFFFFF" w:themeFill="background1"/>
+          </w:tcPr>
+          <w:p>
+            <w:pPr>
+              <w:rPr>
+                <w:rFonts w:ascii="Times New Roman" w:hAnsi="Times New Roman" w:cs="Times New Roman"/>
+              </w:rPr>
+            </w:pPr>
+            <w:r>
+              <w:rPr>
+                <w:rFonts w:ascii="Times New Roman" w:hAnsi="Times New Roman" w:cs="Times New Roman"/>
+              </w:rPr>
+              <w:t>For the password of the user to be valid, it must be between 5 and 15 characters, and only contain numbers [‘0’...’9’], lowercase [‘a’...’z’] and upper case letter [‘A’...’Z’], dashes[‘-‘], and underscores [‘_’]</w:t>
+            </w:r>
+          </w:p>
+        </w:tc>
+        <w:tc>
+          <w:tcPr>
+            <w:tcW w:w="1985" w:type="dxa"/>
+            <w:shd w:val="clear" w:color="auto" w:fill="FFFFFF" w:themeFill="background1"/>
+          </w:tcPr>
+          <w:p>
+            <w:pPr>
+              <w:rPr>
+                <w:rFonts w:ascii="Times New Roman" w:hAnsi="Times New Roman" w:cs="Times New Roman"/>
+              </w:rPr>
+            </w:pPr>
+          </w:p>
+        </w:tc>
+      </w:tr>
+      <w:tr>
+        <w:trPr>
+          <w:trHeight w:val="453"/>
+        </w:trPr>
+        <w:tc>
+          <w:tcPr>
+            <w:tcW w:w="999" w:type="dxa"/>
+            <w:shd w:val="clear" w:color="auto" w:fill="FFFFFF" w:themeFill="background1"/>
+          </w:tcPr>
+          <w:p>
+            <w:pPr>
+              <w:rPr>
+                <w:rFonts w:ascii="Times New Roman" w:hAnsi="Times New Roman" w:cs="Times New Roman"/>
+                <w:u w:val="single"/>
+              </w:rPr>
+            </w:pPr>
+            <w:r>
+              <w:rPr>
+                <w:rFonts w:ascii="Times New Roman" w:hAnsi="Times New Roman" w:cs="Times New Roman"/>
+                <w:u w:val="single"/>
+              </w:rPr>
+              <w:t>BR</w:t>
+            </w:r>
+            <w:r>
+              <w:rPr>
+                <w:rFonts w:ascii="Times New Roman" w:hAnsi="Times New Roman" w:cs="Times New Roman"/>
+                <w:u w:val="single"/>
+              </w:rPr>
+              <w:t>7</w:t>
+            </w:r>
+          </w:p>
+        </w:tc>
+        <w:tc>
+          <w:tcPr>
+            <w:tcW w:w="1661" w:type="dxa"/>
+            <w:shd w:val="clear" w:color="auto" w:fill="FFFFFF" w:themeFill="background1"/>
+          </w:tcPr>
+          <w:p>
+            <w:pPr>
+              <w:rPr>
+                <w:rFonts w:ascii="Times New Roman" w:hAnsi="Times New Roman" w:cs="Times New Roman"/>
+              </w:rPr>
+            </w:pPr>
+            <w:r>
+              <w:rPr>
+                <w:rFonts w:ascii="Times New Roman" w:hAnsi="Times New Roman" w:cs="Times New Roman"/>
+              </w:rPr>
+              <w:t>Valid Map Properties</w:t>
+            </w:r>
+          </w:p>
+        </w:tc>
+        <w:tc>
+          <w:tcPr>
+            <w:tcW w:w="4819" w:type="dxa"/>
+            <w:shd w:val="clear" w:color="auto" w:fill="FFFFFF" w:themeFill="background1"/>
+          </w:tcPr>
+          <w:p>
+            <w:pPr>
+              <w:rPr>
+                <w:rFonts w:ascii="Times New Roman" w:hAnsi="Times New Roman" w:cs="Times New Roman"/>
+              </w:rPr>
+            </w:pPr>
+            <w:r>
+              <w:rPr>
+                <w:rFonts w:ascii="Times New Roman" w:hAnsi="Times New Roman" w:cs="Times New Roman"/>
+              </w:rPr>
+              <w:t>For the map properties to be valid, they must be explicitly selected from the ones that are predefines. The user cannot come up with map properties that are not predefined in the system.</w:t>
+            </w:r>
+          </w:p>
+        </w:tc>
+        <w:tc>
+          <w:tcPr>
+            <w:tcW w:w="1985" w:type="dxa"/>
+            <w:shd w:val="clear" w:color="auto" w:fill="FFFFFF" w:themeFill="background1"/>
+          </w:tcPr>
+          <w:p>
+            <w:pPr>
+              <w:rPr>
+                <w:rFonts w:ascii="Times New Roman" w:hAnsi="Times New Roman" w:cs="Times New Roman"/>
+              </w:rPr>
+            </w:pPr>
+          </w:p>
+        </w:tc>
+      </w:tr>
+      <w:tr>
+        <w:trPr>
+          <w:trHeight w:val="453"/>
+        </w:trPr>
+        <w:tc>
+          <w:tcPr>
+            <w:tcW w:w="999" w:type="dxa"/>
+            <w:shd w:val="clear" w:color="auto" w:fill="FFFFFF" w:themeFill="background1"/>
+          </w:tcPr>
+          <w:p>
+            <w:pPr>
+              <w:rPr>
+                <w:rFonts w:ascii="Times New Roman" w:hAnsi="Times New Roman" w:cs="Times New Roman"/>
+                <w:u w:val="single"/>
+              </w:rPr>
+            </w:pPr>
+            <w:r>
+              <w:rPr>
+                <w:rFonts w:ascii="Times New Roman" w:hAnsi="Times New Roman" w:cs="Times New Roman"/>
+                <w:u w:val="single"/>
+              </w:rPr>
+              <w:t>BR</w:t>
+            </w:r>
+            <w:r>
+              <w:rPr>
+                <w:rFonts w:ascii="Times New Roman" w:hAnsi="Times New Roman" w:cs="Times New Roman"/>
+                <w:u w:val="single"/>
+              </w:rPr>
+              <w:t>8</w:t>
+            </w:r>
+          </w:p>
+        </w:tc>
+        <w:tc>
+          <w:tcPr>
+            <w:tcW w:w="1661" w:type="dxa"/>
+            <w:shd w:val="clear" w:color="auto" w:fill="FFFFFF" w:themeFill="background1"/>
+          </w:tcPr>
+          <w:p>
+            <w:pPr>
+              <w:rPr>
+                <w:rFonts w:ascii="Times New Roman" w:hAnsi="Times New Roman" w:cs="Times New Roman"/>
+              </w:rPr>
+            </w:pPr>
+            <w:r>
+              <w:rPr>
+                <w:rFonts w:ascii="Times New Roman" w:hAnsi="Times New Roman" w:cs="Times New Roman"/>
+              </w:rPr>
+              <w:t>Valid Scenery Location</w:t>
+            </w:r>
+          </w:p>
+        </w:tc>
+        <w:tc>
+          <w:tcPr>
+            <w:tcW w:w="4819" w:type="dxa"/>
+            <w:shd w:val="clear" w:color="auto" w:fill="FFFFFF" w:themeFill="background1"/>
+          </w:tcPr>
+          <w:p>
+            <w:pPr>
+              <w:rPr>
+                <w:rFonts w:ascii="Times New Roman" w:hAnsi="Times New Roman" w:cs="Times New Roman"/>
+              </w:rPr>
+            </w:pPr>
+            <w:r>
+              <w:rPr>
+                <w:rFonts w:ascii="Times New Roman" w:hAnsi="Times New Roman" w:cs="Times New Roman"/>
+              </w:rPr>
+              <w:t>Scenery elements can only be added to locations outside the path followed by the enemy waves.</w:t>
+            </w:r>
+          </w:p>
+        </w:tc>
+        <w:tc>
+          <w:tcPr>
+            <w:tcW w:w="1985" w:type="dxa"/>
+            <w:shd w:val="clear" w:color="auto" w:fill="FFFFFF" w:themeFill="background1"/>
+          </w:tcPr>
+          <w:p>
+            <w:pPr>
+              <w:rPr>
+                <w:rFonts w:ascii="Times New Roman" w:hAnsi="Times New Roman" w:cs="Times New Roman"/>
+              </w:rPr>
+            </w:pPr>
+          </w:p>
+        </w:tc>
+      </w:tr>
+      <w:tr>
+        <w:trPr>
+          <w:trHeight w:val="453"/>
+        </w:trPr>
+        <w:tc>
+          <w:tcPr>
+            <w:tcW w:w="999" w:type="dxa"/>
+            <w:shd w:val="clear" w:color="auto" w:fill="FFFFFF" w:themeFill="background1"/>
+          </w:tcPr>
+          <w:p>
+            <w:pPr>
+              <w:rPr>
+                <w:rFonts w:ascii="Times New Roman" w:hAnsi="Times New Roman" w:cs="Times New Roman"/>
+                <w:u w:val="single"/>
+              </w:rPr>
+            </w:pPr>
+            <w:r>
+              <w:rPr>
+                <w:rFonts w:ascii="Times New Roman" w:hAnsi="Times New Roman" w:cs="Times New Roman"/>
+                <w:u w:val="single"/>
+              </w:rPr>
+              <w:t>BR</w:t>
+            </w:r>
+            <w:r>
+              <w:rPr>
+                <w:rFonts w:ascii="Times New Roman" w:hAnsi="Times New Roman" w:cs="Times New Roman"/>
+                <w:u w:val="single"/>
+              </w:rPr>
+              <w:t>9</w:t>
+            </w:r>
+          </w:p>
+        </w:tc>
+        <w:tc>
+          <w:tcPr>
+            <w:tcW w:w="1661" w:type="dxa"/>
+            <w:shd w:val="clear" w:color="auto" w:fill="FFFFFF" w:themeFill="background1"/>
+          </w:tcPr>
+          <w:p>
+            <w:pPr>
+              <w:rPr>
+                <w:rFonts w:ascii="Times New Roman" w:hAnsi="Times New Roman" w:cs="Times New Roman"/>
+              </w:rPr>
+            </w:pPr>
+            <w:r>
+              <w:rPr>
+                <w:rFonts w:ascii="Times New Roman" w:hAnsi="Times New Roman" w:cs="Times New Roman"/>
+              </w:rPr>
+              <w:t>Valid Path Components</w:t>
+            </w:r>
+          </w:p>
+        </w:tc>
+        <w:tc>
+          <w:tcPr>
+            <w:tcW w:w="4819" w:type="dxa"/>
+            <w:shd w:val="clear" w:color="auto" w:fill="FFFFFF" w:themeFill="background1"/>
+          </w:tcPr>
+          <w:p>
+            <w:pPr>
+              <w:rPr>
+                <w:rFonts w:ascii="Times New Roman" w:hAnsi="Times New Roman" w:cs="Times New Roman"/>
+              </w:rPr>
+            </w:pPr>
+            <w:r>
+              <w:rPr>
+                <w:rFonts w:ascii="Times New Roman" w:hAnsi="Times New Roman" w:cs="Times New Roman"/>
+              </w:rPr>
+              <w:t>The path cannot be built anyway the user wishes. For its creation, the user is only allowed to place map components on certain tiles in order to ensure the validity of the path.</w:t>
             </w:r>
           </w:p>
         </w:tc>
@@ -34421,6 +34686,7 @@
                 <w:u w:val="single"/>
               </w:rPr>
             </w:pPr>
+            <w:proofErr w:type="spellStart"/>
             <w:r>
               <w:rPr>
                 <w:rFonts w:ascii="Times New Roman" w:hAnsi="Times New Roman" w:cs="Times New Roman"/>
@@ -34428,6 +34694,7 @@
               </w:rPr>
               <w:t>Singleplayer</w:t>
             </w:r>
+            <w:proofErr w:type="spellEnd"/>
           </w:p>
         </w:tc>
         <w:tc>
@@ -34511,8 +34778,16 @@
               <w:rPr>
                 <w:rFonts w:ascii="Times New Roman" w:hAnsi="Times New Roman" w:cs="Times New Roman"/>
               </w:rPr>
-              <w:t>playing Singleplayer</w:t>
-            </w:r>
+              <w:t xml:space="preserve">playing </w:t>
+            </w:r>
+            <w:proofErr w:type="spellStart"/>
+            <w:r>
+              <w:rPr>
+                <w:rFonts w:ascii="Times New Roman" w:hAnsi="Times New Roman" w:cs="Times New Roman"/>
+              </w:rPr>
+              <w:t>Singleplayer</w:t>
+            </w:r>
+            <w:proofErr w:type="spellEnd"/>
             <w:r>
               <w:rPr>
                 <w:rFonts w:ascii="Times New Roman" w:hAnsi="Times New Roman" w:cs="Times New Roman"/>
@@ -34989,7 +35264,7 @@
             <w:rPr>
               <w:noProof/>
             </w:rPr>
-            <w:t>28</w:t>
+            <w:t>42</w:t>
           </w:r>
         </w:fldSimple>
       </w:sdtContent>
@@ -36706,7 +36981,7 @@
 </file>
 
 <file path=customXml/itemProps1.xml><?xml version="1.0" encoding="utf-8"?>
-<ds:datastoreItem xmlns:ds="http://schemas.openxmlformats.org/officeDocument/2006/customXml" ds:itemID="{77237498-0211-4917-BDD3-5641610147D3}">
+<ds:datastoreItem xmlns:ds="http://schemas.openxmlformats.org/officeDocument/2006/customXml" ds:itemID="{21FC6567-8E64-4793-A47D-79022DE37A09}">
   <ds:schemaRefs>
     <ds:schemaRef ds:uri="http://schemas.openxmlformats.org/officeDocument/2006/bibliography"/>
   </ds:schemaRefs>

</xml_diff>